<commit_message>
traffic control literature review
</commit_message>
<xml_diff>
--- a/traffic_contol.docx
+++ b/traffic_contol.docx
@@ -1816,31 +1816,6 @@
     </w:p>
     <w:p>
       <w:pPr>
-        <w:pStyle w:val="Normal"/>
-        <w:spacing w:lineRule="auto" w:line="360"/>
-        <w:jc w:val="both"/>
-        <w:rPr>
-          <w:rFonts w:ascii="Times New Roman" w:hAnsi="Times New Roman" w:eastAsia="Times New Roman" w:cs="Times New Roman"/>
-          <w:b w:val="false"/>
-          <w:b w:val="false"/>
-          <w:bCs w:val="false"/>
-          <w:sz w:val="28"/>
-          <w:szCs w:val="28"/>
-        </w:rPr>
-      </w:pPr>
-      <w:r>
-        <w:rPr>
-          <w:rFonts w:eastAsia="Times New Roman" w:cs="Times New Roman" w:ascii="Times New Roman" w:hAnsi="Times New Roman"/>
-          <w:b w:val="false"/>
-          <w:bCs w:val="false"/>
-          <w:sz w:val="28"/>
-          <w:szCs w:val="28"/>
-        </w:rPr>
-        <w:t>H.S. Mohana [45-47] et.al., developed a new approach in detecting and counting vehicles in day environment by using real time traffic flux through differential techniques. Counting object pixel and background pixel in a frame leads to the traffic flux estimation. The basic idea used is variation in the traffic flux density due to presence of vehicle in the scene. In this paper a simple differential algorithm is designed and tested with vehicle detection and counting application. Traffic flux estimation will play vital role in implementing vehicle detection and counting scheme. Real time dynamic scen analysis has become very important aspect as the increase in video analysis. The technique developed is having simple statistical background. Dynamic selection of images from the sequence is implemented successfully in order to reduce the computation time. The designed technique are evaluated such a 20 different video sequences and weighed thoroughly with simple confidence measures. To make the design illumination invariant, a section of the background is taken as reference, which will not be affected by the traffic flow. Threshold is fixed and used to discriminate the low, medium and high traffic flux. There is a plot for traffic flux density; it’s basically 1% flux density versus number of frames. Basically vehicle detection is carried out by using this plot. Suppose if there is vehicle in the scene, then there is a flux change according to vehicle size. Obviously if there is big vehicle (or object), there is maximum or if there is small vehicle (or object), there is minimum amount of flux (white pixels).</w:t>
-      </w:r>
-    </w:p>
-    <w:p>
-      <w:pPr>
         <w:sectPr>
           <w:footerReference w:type="default" r:id="rId6"/>
           <w:type w:val="nextPage"/>
@@ -1853,23 +1828,25 @@
         </w:sectPr>
         <w:pStyle w:val="Normal"/>
         <w:spacing w:lineRule="auto" w:line="360"/>
-        <w:rPr>
-          <w:rFonts w:ascii="Times New Roman" w:hAnsi="Times New Roman" w:eastAsia="Times New Roman" w:cs="Times New Roman"/>
-          <w:b/>
-          <w:b/>
-          <w:bCs/>
-          <w:sz w:val="28"/>
-          <w:szCs w:val="28"/>
-        </w:rPr>
-      </w:pPr>
-      <w:r>
-        <w:rPr>
-          <w:rFonts w:eastAsia="Times New Roman" w:cs="Times New Roman" w:ascii="Times New Roman" w:hAnsi="Times New Roman"/>
-          <w:b/>
-          <w:bCs/>
-          <w:sz w:val="28"/>
-          <w:szCs w:val="28"/>
-        </w:rPr>
+        <w:jc w:val="both"/>
+        <w:rPr>
+          <w:rFonts w:ascii="Times New Roman" w:hAnsi="Times New Roman" w:eastAsia="Times New Roman" w:cs="Times New Roman"/>
+          <w:b w:val="false"/>
+          <w:b w:val="false"/>
+          <w:bCs w:val="false"/>
+          <w:sz w:val="28"/>
+          <w:szCs w:val="28"/>
+        </w:rPr>
+      </w:pPr>
+      <w:r>
+        <w:rPr>
+          <w:rFonts w:eastAsia="Times New Roman" w:cs="Times New Roman" w:ascii="Times New Roman" w:hAnsi="Times New Roman"/>
+          <w:b w:val="false"/>
+          <w:bCs w:val="false"/>
+          <w:sz w:val="28"/>
+          <w:szCs w:val="28"/>
+        </w:rPr>
+        <w:t>H.S. Mohana [45-47] et.al., developed a new approach in detecting and counting vehicles in day environment by using real time traffic flux through differential techniques. Counting object pixel and background pixel in a frame leads to the traffic flux estimation. The basic idea used is variation in the traffic flux density due to presence of vehicle in the scene. In this paper a simple differential algorithm is designed and tested with vehicle detection and counting application. Traffic flux estimation will play vital role in implementing vehicle detection and counting scheme. Real time dynamic scen analysis has become very important aspect as the increase in video analysis. The technique developed is having simple statistical background. Dynamic selection of images from the sequence is implemented successfully in order to reduce the computation time. The designed technique are evaluated such a 20 different video sequences and weighed thoroughly with simple confidence measures. To make the design illumination invariant, a section of the background is taken as reference, which will not be affected by the traffic flow. Threshold is fixed and used to discriminate the low, medium and high traffic flux. There is a plot for traffic flux density; it’s basically 1% flux density versus number of frames. Basically vehicle detection is carried out by using this plot. Suppose if there is vehicle in the scene, then there is a flux change according to vehicle size. Obviously if there is big vehicle (or object), there is maximum or if there is small vehicle (or object), there is minimum amount of flux (white pixels).</w:t>
       </w:r>
     </w:p>
     <w:p>
@@ -1980,89 +1957,67 @@
     </w:p>
     <w:p>
       <w:pPr>
-        <w:pStyle w:val="Normal"/>
-        <w:spacing w:lineRule="auto" w:line="480"/>
-        <w:ind w:left="780" w:right="420" w:firstLine="678"/>
-        <w:jc w:val="both"/>
-        <w:rPr/>
-      </w:pPr>
-      <w:r>
-        <w:rPr>
-          <w:rFonts w:eastAsia="Times New Roman" w:cs="Times New Roman" w:ascii="Times New Roman" w:hAnsi="Times New Roman"/>
-          <w:sz w:val="22"/>
-        </w:rPr>
-        <w:t xml:space="preserve">Tomas Rodriguez </w:t>
-      </w:r>
-      <w:r>
-        <w:rPr>
-          <w:rFonts w:eastAsia="Times New Roman" w:cs="Times New Roman" w:ascii="Times New Roman" w:hAnsi="Times New Roman"/>
-          <w:i/>
-          <w:sz w:val="15"/>
-        </w:rPr>
-        <w:t>ET</w:t>
-      </w:r>
-      <w:r>
-        <w:rPr>
-          <w:rFonts w:eastAsia="Times New Roman" w:cs="Times New Roman" w:ascii="Times New Roman" w:hAnsi="Times New Roman"/>
-          <w:i/>
-          <w:sz w:val="18"/>
-        </w:rPr>
-        <w:t>.</w:t>
-      </w:r>
-      <w:r>
-        <w:rPr>
-          <w:rFonts w:eastAsia="Times New Roman" w:cs="Times New Roman" w:ascii="Times New Roman" w:hAnsi="Times New Roman"/>
-          <w:i/>
-          <w:sz w:val="15"/>
-        </w:rPr>
-        <w:t>AL</w:t>
-      </w:r>
-      <w:r>
-        <w:rPr>
-          <w:rFonts w:eastAsia="Times New Roman" w:cs="Times New Roman" w:ascii="Times New Roman" w:hAnsi="Times New Roman"/>
-          <w:i/>
-          <w:sz w:val="18"/>
-        </w:rPr>
-        <w:t>.,</w:t>
-      </w:r>
-      <w:r>
-        <w:rPr>
-          <w:rFonts w:eastAsia="Times New Roman" w:cs="Times New Roman" w:ascii="Times New Roman" w:hAnsi="Times New Roman"/>
-          <w:sz w:val="22"/>
-        </w:rPr>
-        <w:t xml:space="preserve"> [51] proposed a system on real-time traffic monitoring; the system is self-adaptive and is able to operate autonomously for long periods of time, i.e. no hidden parameters to be adjusted. It performs in all weather condition and automatically selects the appropriate algorithm for day, night and transition periods. The system is robust against fast and slow illumination changes and is able to cope with long broken shadows, and shadows from parallel roadways. Ordinary camera movements (i.e. wind vibrations) hardly affect its performance because the system is tolerant against temporal tracking errors and strict constraints are used to identify the vehicles. They also provide an adequate treatment of occlusions and heavy vehicles, and obtained reasonable results in dense traffic. An exhaustive analysis of the operational environment; an effective calibration and image rectification method; an original segmentation approach, complemented with an innovative method for the automatic selection of the segmentation parameters; a detection and tracking approach specially designed for traffic environments;</w:t>
-      </w:r>
-    </w:p>
-    <w:p>
-      <w:pPr>
         <w:sectPr>
+          <w:footerReference w:type="default" r:id="rId7"/>
           <w:type w:val="nextPage"/>
           <w:pgSz w:w="12240" w:h="15840"/>
           <w:pgMar w:left="1440" w:right="1440" w:header="0" w:top="1407" w:footer="0" w:bottom="358" w:gutter="0"/>
           <w:pgNumType w:fmt="decimal"/>
           <w:formProt w:val="false"/>
           <w:textDirection w:val="lrTb"/>
-          <w:docGrid w:type="default" w:linePitch="360" w:charSpace="4294963199"/>
+          <w:docGrid w:type="default" w:linePitch="360" w:charSpace="4294965247"/>
         </w:sectPr>
         <w:pStyle w:val="Normal"/>
-        <w:spacing w:lineRule="exact" w:line="63"/>
-        <w:rPr>
-          <w:rFonts w:ascii="Times New Roman" w:hAnsi="Times New Roman" w:eastAsia="Times New Roman" w:cs="Times New Roman"/>
-          <w:b/>
-          <w:b/>
-          <w:bCs/>
+        <w:spacing w:lineRule="auto" w:line="480"/>
+        <w:ind w:left="780" w:right="420" w:firstLine="678"/>
+        <w:jc w:val="both"/>
+        <w:rPr/>
+      </w:pPr>
+      <w:r>
+        <w:rPr>
+          <w:rFonts w:eastAsia="Times New Roman" w:cs="Times New Roman" w:ascii="Times New Roman" w:hAnsi="Times New Roman"/>
           <w:sz w:val="22"/>
-          <w:szCs w:val="28"/>
-        </w:rPr>
-      </w:pPr>
-      <w:r>
-        <w:rPr>
-          <w:rFonts w:eastAsia="Times New Roman" w:cs="Times New Roman" w:ascii="Times New Roman" w:hAnsi="Times New Roman"/>
-          <w:b/>
-          <w:bCs/>
+        </w:rPr>
+        <w:t xml:space="preserve">Tomas Rodriguez </w:t>
+      </w:r>
+      <w:r>
+        <w:rPr>
+          <w:rFonts w:eastAsia="Times New Roman" w:cs="Times New Roman" w:ascii="Times New Roman" w:hAnsi="Times New Roman"/>
+          <w:i/>
+          <w:sz w:val="15"/>
+        </w:rPr>
+        <w:t>ET</w:t>
+      </w:r>
+      <w:r>
+        <w:rPr>
+          <w:rFonts w:eastAsia="Times New Roman" w:cs="Times New Roman" w:ascii="Times New Roman" w:hAnsi="Times New Roman"/>
+          <w:i/>
+          <w:sz w:val="18"/>
+        </w:rPr>
+        <w:t>.</w:t>
+      </w:r>
+      <w:r>
+        <w:rPr>
+          <w:rFonts w:eastAsia="Times New Roman" w:cs="Times New Roman" w:ascii="Times New Roman" w:hAnsi="Times New Roman"/>
+          <w:i/>
+          <w:sz w:val="15"/>
+        </w:rPr>
+        <w:t>AL</w:t>
+      </w:r>
+      <w:r>
+        <w:rPr>
+          <w:rFonts w:eastAsia="Times New Roman" w:cs="Times New Roman" w:ascii="Times New Roman" w:hAnsi="Times New Roman"/>
+          <w:i/>
+          <w:sz w:val="18"/>
+        </w:rPr>
+        <w:t>.,</w:t>
+      </w:r>
+      <w:r>
+        <w:rPr>
+          <w:rFonts w:eastAsia="Times New Roman" w:cs="Times New Roman" w:ascii="Times New Roman" w:hAnsi="Times New Roman"/>
           <w:sz w:val="22"/>
-          <w:szCs w:val="28"/>
-        </w:rPr>
+        </w:rPr>
+        <w:t xml:space="preserve"> [51] proposed a system on real-time traffic monitoring; the system is self-adaptive and is able to operate autonomously for long periods of time, i.e. no hidden parameters to be adjusted. It performs in all weather condition and automatically selects the appropriate algorithm for day, night and transition periods. The system is robust against fast and slow illumination changes and is able to cope with long broken shadows, and shadows from parallel roadways. Ordinary camera movements (i.e. wind vibrations) hardly affect its performance because the system is tolerant against temporal tracking errors and strict constraints are used to identify the vehicles. They also provide an adequate treatment of occlusions and heavy vehicles, and obtained reasonable results in dense traffic. An exhaustive analysis of the operational environment; an effective calibration and image rectification method; an original segmentation approach, complemented with an innovative method for the automatic selection of the segmentation parameters; a detection and tracking approach specially designed for traffic environments;</w:t>
       </w:r>
     </w:p>
     <w:p>
@@ -2103,7 +2058,7 @@
     <w:p>
       <w:pPr>
         <w:pStyle w:val="Normal"/>
-        <w:spacing w:lineRule="auto" w:line="453"/>
+        <w:spacing w:lineRule="auto" w:line="451"/>
         <w:ind w:left="780" w:right="440" w:firstLine="678"/>
         <w:jc w:val="both"/>
         <w:rPr/>
@@ -2157,31 +2112,138 @@
     </w:p>
     <w:p>
       <w:pPr>
-        <w:pStyle w:val="Normal"/>
-        <w:spacing w:lineRule="exact" w:line="71"/>
-        <w:rPr>
-          <w:rFonts w:ascii="Times New Roman" w:hAnsi="Times New Roman" w:eastAsia="Times New Roman" w:cs="Times New Roman"/>
-          <w:sz w:val="23"/>
-        </w:rPr>
-      </w:pPr>
-      <w:r>
-        <w:rPr>
-          <w:rFonts w:eastAsia="Times New Roman" w:cs="Times New Roman" w:ascii="Times New Roman" w:hAnsi="Times New Roman"/>
-          <w:sz w:val="23"/>
-        </w:rPr>
-      </w:r>
-    </w:p>
-    <w:p>
-      <w:pPr>
         <w:sectPr>
+          <w:footerReference w:type="default" r:id="rId8"/>
           <w:type w:val="nextPage"/>
           <w:pgSz w:w="12240" w:h="15840"/>
           <w:pgMar w:left="1440" w:right="1440" w:header="0" w:top="1406" w:footer="0" w:bottom="359" w:gutter="0"/>
           <w:pgNumType w:fmt="decimal"/>
           <w:formProt w:val="false"/>
           <w:textDirection w:val="lrTb"/>
-          <w:docGrid w:type="default" w:linePitch="360" w:charSpace="4294963199"/>
+          <w:docGrid w:type="default" w:linePitch="360" w:charSpace="4294965247"/>
         </w:sectPr>
+        <w:pStyle w:val="Normal"/>
+        <w:spacing w:lineRule="exact" w:line="71"/>
+        <w:rPr>
+          <w:rFonts w:ascii="Times New Roman" w:hAnsi="Times New Roman" w:eastAsia="Times New Roman" w:cs="Times New Roman"/>
+          <w:sz w:val="23"/>
+        </w:rPr>
+      </w:pPr>
+      <w:r>
+        <w:rPr>
+          <w:rFonts w:eastAsia="Times New Roman" w:cs="Times New Roman" w:ascii="Times New Roman" w:hAnsi="Times New Roman"/>
+          <w:sz w:val="23"/>
+        </w:rPr>
+      </w:r>
+    </w:p>
+    <w:p>
+      <w:pPr>
+        <w:pStyle w:val="Normal"/>
+        <w:spacing w:lineRule="auto" w:line="480"/>
+        <w:ind w:left="780" w:right="420" w:hanging="0"/>
+        <w:jc w:val="both"/>
+        <w:rPr>
+          <w:rFonts w:ascii="Times New Roman" w:hAnsi="Times New Roman" w:eastAsia="Times New Roman" w:cs="Times New Roman"/>
+          <w:sz w:val="22"/>
+        </w:rPr>
+      </w:pPr>
+      <w:r>
+        <w:rPr>
+          <w:rFonts w:eastAsia="Times New Roman" w:cs="Times New Roman" w:ascii="Times New Roman" w:hAnsi="Times New Roman"/>
+          <w:sz w:val="22"/>
+        </w:rPr>
+        <w:t>a robust shadow removal method; specific provisions for heavy vehicle detection and the treatment of occlusions; and finally, semantic testing and benchmarking methodology. Here the system segments the video by extracting the moving objects of the scene and performing a preliminary classification (i.e. it will not attempt to identify shadows). Once the work image has been created the image is segmented by extracting the moving objects using an adaption of well-known back-ground suppression techniques. The system uses detection and tracing steps to make an abstraction of physical objects implicit in the segmentation mask for every incoming image and then track those objects in the sequence until all vehicles and shadows present in the scene is identified.</w:t>
+      </w:r>
+    </w:p>
+    <w:p>
+      <w:pPr>
+        <w:pStyle w:val="Normal"/>
+        <w:spacing w:lineRule="exact" w:line="65"/>
+        <w:rPr>
+          <w:rFonts w:ascii="Times New Roman" w:hAnsi="Times New Roman" w:eastAsia="Times New Roman" w:cs="Times New Roman"/>
+          <w:sz w:val="22"/>
+        </w:rPr>
+      </w:pPr>
+      <w:r>
+        <w:rPr>
+          <w:rFonts w:eastAsia="Times New Roman" w:cs="Times New Roman" w:ascii="Times New Roman" w:hAnsi="Times New Roman"/>
+          <w:sz w:val="22"/>
+        </w:rPr>
+      </w:r>
+    </w:p>
+    <w:p>
+      <w:pPr>
+        <w:pStyle w:val="Normal"/>
+        <w:spacing w:lineRule="auto" w:line="451"/>
+        <w:ind w:left="780" w:right="440" w:firstLine="678"/>
+        <w:jc w:val="both"/>
+        <w:rPr/>
+      </w:pPr>
+      <w:r>
+        <w:rPr>
+          <w:rFonts w:eastAsia="Times New Roman" w:cs="Times New Roman" w:ascii="Times New Roman" w:hAnsi="Times New Roman"/>
+          <w:sz w:val="23"/>
+        </w:rPr>
+        <w:t xml:space="preserve">P.F Alcantarilla </w:t>
+      </w:r>
+      <w:r>
+        <w:rPr>
+          <w:rFonts w:eastAsia="Times New Roman" w:cs="Times New Roman" w:ascii="Times New Roman" w:hAnsi="Times New Roman"/>
+          <w:i/>
+          <w:sz w:val="16"/>
+        </w:rPr>
+        <w:t>ET</w:t>
+      </w:r>
+      <w:r>
+        <w:rPr>
+          <w:rFonts w:eastAsia="Times New Roman" w:cs="Times New Roman" w:ascii="Times New Roman" w:hAnsi="Times New Roman"/>
+          <w:i/>
+          <w:sz w:val="19"/>
+        </w:rPr>
+        <w:t>.</w:t>
+      </w:r>
+      <w:r>
+        <w:rPr>
+          <w:rFonts w:eastAsia="Times New Roman" w:cs="Times New Roman" w:ascii="Times New Roman" w:hAnsi="Times New Roman"/>
+          <w:i/>
+          <w:sz w:val="16"/>
+        </w:rPr>
+        <w:t>AL</w:t>
+      </w:r>
+      <w:r>
+        <w:rPr>
+          <w:rFonts w:eastAsia="Times New Roman" w:cs="Times New Roman" w:ascii="Times New Roman" w:hAnsi="Times New Roman"/>
+          <w:i/>
+          <w:sz w:val="19"/>
+        </w:rPr>
+        <w:t>.,</w:t>
+      </w:r>
+      <w:r>
+        <w:rPr>
+          <w:rFonts w:eastAsia="Times New Roman" w:cs="Times New Roman" w:ascii="Times New Roman" w:hAnsi="Times New Roman"/>
+          <w:sz w:val="23"/>
+        </w:rPr>
+        <w:t xml:space="preserve"> [52] proposed a automatic road traffic control and monitoring system for day time sequence using a black and white camera. Important road traffic information such as mean speed, dimension and vehicles counting are obtained using computer vision methods. Firstly, moving objects are extracted from the scene by means of a frame-differencing algorithm and texture information based on grey scale intensity. However, shadows of moving objects belong also to the foreground. Shadows are removed from the foreground objects using top hat transformations and morphological operators. Finally, objects are tracked in a Kalman filtering process, and parameters such as position, dimensions, distance and speed of moving objects are measured. Then, according to these parameters moving objects are classified as vehicles (trucks or cars) or nuisance artifacts. For counting vehicles, moving objects must be extracted from images.</w:t>
+      </w:r>
+    </w:p>
+    <w:p>
+      <w:pPr>
+        <w:pStyle w:val="Normal"/>
+        <w:spacing w:lineRule="exact" w:line="71"/>
+        <w:rPr>
+          <w:rFonts w:ascii="Times New Roman" w:hAnsi="Times New Roman" w:eastAsia="Times New Roman" w:cs="Times New Roman"/>
+          <w:sz w:val="23"/>
+        </w:rPr>
+      </w:pPr>
+      <w:r>
+        <w:rPr>
+          <w:rFonts w:eastAsia="Times New Roman" w:cs="Times New Roman" w:ascii="Times New Roman" w:hAnsi="Times New Roman"/>
+          <w:sz w:val="23"/>
+        </w:rPr>
+      </w:r>
+    </w:p>
+    <w:p>
+      <w:pPr>
         <w:pStyle w:val="Normal"/>
         <w:spacing w:lineRule="auto" w:line="456"/>
         <w:ind w:left="780" w:right="440" w:firstLine="678"/>
@@ -2194,137 +2256,7 @@
       <w:r>
         <w:rPr>
           <w:rFonts w:eastAsia="Times New Roman" w:cs="Times New Roman" w:ascii="Times New Roman" w:hAnsi="Times New Roman"/>
-          <w:b/>
-          <w:bCs/>
-          <w:sz w:val="28"/>
-          <w:szCs w:val="28"/>
-        </w:rPr>
-      </w:r>
-    </w:p>
-    <w:p>
-      <w:pPr>
-        <w:pStyle w:val="Normal"/>
-        <w:spacing w:lineRule="auto" w:line="480"/>
-        <w:ind w:left="780" w:right="420" w:hanging="0"/>
-        <w:jc w:val="both"/>
-        <w:rPr>
-          <w:rFonts w:ascii="Times New Roman" w:hAnsi="Times New Roman" w:eastAsia="Times New Roman" w:cs="Times New Roman"/>
-          <w:sz w:val="22"/>
-        </w:rPr>
-      </w:pPr>
-      <w:r>
-        <w:rPr>
-          <w:rFonts w:eastAsia="Times New Roman" w:cs="Times New Roman" w:ascii="Times New Roman" w:hAnsi="Times New Roman"/>
-          <w:sz w:val="22"/>
-        </w:rPr>
-        <w:t>a robust shadow removal method; specific provisions for heavy vehicle detection and the treatment of occlusions; and finally, semantic testing and benchmarking methodology. Here the system segments the video by extracting the moving objects of the scene and performing a preliminary classification (i.e. it will not attempt to identify shadows). Once the work image has been created the image is segmented by extracting the moving objects using an adaption of well-known back-ground suppression techniques. The system uses detection and tracing steps to make an abstraction of physical objects implicit in the segmentation mask for every incoming image and then track those objects in the sequence until all vehicles and shadows present in the scene is identified.</w:t>
-      </w:r>
-    </w:p>
-    <w:p>
-      <w:pPr>
-        <w:pStyle w:val="Normal"/>
-        <w:spacing w:lineRule="exact" w:line="65"/>
-        <w:rPr>
-          <w:rFonts w:ascii="Times New Roman" w:hAnsi="Times New Roman" w:eastAsia="Times New Roman" w:cs="Times New Roman"/>
-          <w:sz w:val="22"/>
-        </w:rPr>
-      </w:pPr>
-      <w:r>
-        <w:rPr>
-          <w:rFonts w:eastAsia="Times New Roman" w:cs="Times New Roman" w:ascii="Times New Roman" w:hAnsi="Times New Roman"/>
-          <w:sz w:val="22"/>
-        </w:rPr>
-      </w:r>
-    </w:p>
-    <w:p>
-      <w:pPr>
-        <w:pStyle w:val="Normal"/>
-        <w:spacing w:lineRule="auto" w:line="453"/>
-        <w:ind w:left="780" w:right="440" w:firstLine="678"/>
-        <w:jc w:val="both"/>
-        <w:rPr/>
-      </w:pPr>
-      <w:r>
-        <w:rPr>
-          <w:rFonts w:eastAsia="Times New Roman" w:cs="Times New Roman" w:ascii="Times New Roman" w:hAnsi="Times New Roman"/>
-          <w:sz w:val="23"/>
-        </w:rPr>
-        <w:t xml:space="preserve">P.F Alcantarilla </w:t>
-      </w:r>
-      <w:r>
-        <w:rPr>
-          <w:rFonts w:eastAsia="Times New Roman" w:cs="Times New Roman" w:ascii="Times New Roman" w:hAnsi="Times New Roman"/>
-          <w:i/>
-          <w:sz w:val="16"/>
-        </w:rPr>
-        <w:t>ET</w:t>
-      </w:r>
-      <w:r>
-        <w:rPr>
-          <w:rFonts w:eastAsia="Times New Roman" w:cs="Times New Roman" w:ascii="Times New Roman" w:hAnsi="Times New Roman"/>
-          <w:i/>
-          <w:sz w:val="19"/>
-        </w:rPr>
-        <w:t>.</w:t>
-      </w:r>
-      <w:r>
-        <w:rPr>
-          <w:rFonts w:eastAsia="Times New Roman" w:cs="Times New Roman" w:ascii="Times New Roman" w:hAnsi="Times New Roman"/>
-          <w:i/>
-          <w:sz w:val="16"/>
-        </w:rPr>
-        <w:t>AL</w:t>
-      </w:r>
-      <w:r>
-        <w:rPr>
-          <w:rFonts w:eastAsia="Times New Roman" w:cs="Times New Roman" w:ascii="Times New Roman" w:hAnsi="Times New Roman"/>
-          <w:i/>
-          <w:sz w:val="19"/>
-        </w:rPr>
-        <w:t>.,</w:t>
-      </w:r>
-      <w:r>
-        <w:rPr>
-          <w:rFonts w:eastAsia="Times New Roman" w:cs="Times New Roman" w:ascii="Times New Roman" w:hAnsi="Times New Roman"/>
-          <w:sz w:val="23"/>
-        </w:rPr>
-        <w:t xml:space="preserve"> [52] proposed a automatic road traffic control and monitoring system for day time sequence using a black and white camera. Important road traffic information such as mean speed, dimension and vehicles counting are obtained using computer vision methods. Firstly, moving objects are extracted from the scene by means of a frame-differencing algorithm and texture information based on grey scale intensity. However, shadows of moving objects belong also to the foreground. Shadows are removed from the foreground objects using top hat transformations and morphological operators. Finally, objects are tracked in a Kalman filtering process, and parameters such as position, dimensions, distance and speed of moving objects are measured. Then, according to these parameters moving objects are classified as vehicles (trucks or cars) or nuisance artifacts. For counting vehicles, moving objects must be extracted from images.</w:t>
-      </w:r>
-    </w:p>
-    <w:p>
-      <w:pPr>
-        <w:pStyle w:val="Normal"/>
-        <w:spacing w:lineRule="exact" w:line="71"/>
-        <w:rPr>
-          <w:rFonts w:ascii="Times New Roman" w:hAnsi="Times New Roman" w:eastAsia="Times New Roman" w:cs="Times New Roman"/>
-          <w:sz w:val="23"/>
-        </w:rPr>
-      </w:pPr>
-      <w:r>
-        <w:rPr>
-          <w:rFonts w:eastAsia="Times New Roman" w:cs="Times New Roman" w:ascii="Times New Roman" w:hAnsi="Times New Roman"/>
-          <w:sz w:val="23"/>
-        </w:rPr>
-      </w:r>
-    </w:p>
-    <w:p>
-      <w:pPr>
-        <w:pStyle w:val="Normal"/>
-        <w:spacing w:lineRule="auto" w:line="456"/>
-        <w:ind w:left="780" w:right="440" w:firstLine="678"/>
-        <w:jc w:val="both"/>
-        <w:rPr>
-          <w:rFonts w:ascii="Times New Roman" w:hAnsi="Times New Roman" w:eastAsia="Times New Roman" w:cs="Times New Roman"/>
-          <w:sz w:val="23"/>
-        </w:rPr>
-      </w:pPr>
-      <w:r>
-        <w:rPr>
-          <w:rFonts w:eastAsia="Times New Roman" w:cs="Times New Roman" w:ascii="Times New Roman" w:hAnsi="Times New Roman"/>
-          <w:b/>
-          <w:bCs/>
-          <w:sz w:val="28"/>
-          <w:szCs w:val="28"/>
+          <w:sz w:val="23"/>
         </w:rPr>
       </w:r>
     </w:p>
@@ -2426,38 +2358,15 @@
     </w:p>
     <w:p>
       <w:pPr>
-        <w:pStyle w:val="Normal"/>
-        <w:spacing w:lineRule="auto" w:line="360"/>
-        <w:jc w:val="right"/>
-        <w:rPr>
-          <w:rFonts w:ascii="Times New Roman" w:hAnsi="Times New Roman" w:eastAsia="Times New Roman" w:cs="Times New Roman"/>
-          <w:b/>
-          <w:b/>
-          <w:bCs/>
-          <w:sz w:val="28"/>
-          <w:szCs w:val="28"/>
-        </w:rPr>
-      </w:pPr>
-      <w:r>
-        <w:rPr>
-          <w:rFonts w:eastAsia="Times New Roman" w:cs="Times New Roman" w:ascii="Times New Roman" w:hAnsi="Times New Roman"/>
-          <w:b/>
-          <w:bCs/>
-          <w:sz w:val="28"/>
-          <w:szCs w:val="28"/>
-        </w:rPr>
-      </w:r>
-    </w:p>
-    <w:p>
-      <w:pPr>
         <w:sectPr>
+          <w:footerReference w:type="default" r:id="rId9"/>
           <w:type w:val="nextPage"/>
           <w:pgSz w:w="12240" w:h="15840"/>
           <w:pgMar w:left="1440" w:right="1440" w:header="0" w:top="1406" w:footer="0" w:bottom="359" w:gutter="0"/>
           <w:pgNumType w:fmt="decimal"/>
           <w:formProt w:val="false"/>
           <w:textDirection w:val="lrTb"/>
-          <w:docGrid w:type="default" w:linePitch="360" w:charSpace="4294963199"/>
+          <w:docGrid w:type="default" w:linePitch="360" w:charSpace="4294965247"/>
         </w:sectPr>
         <w:pStyle w:val="Normal"/>
         <w:spacing w:lineRule="auto" w:line="360"/>
@@ -2574,13 +2483,14 @@
     <w:p>
       <w:pPr>
         <w:sectPr>
+          <w:footerReference w:type="default" r:id="rId10"/>
           <w:type w:val="nextPage"/>
           <w:pgSz w:w="12240" w:h="15840"/>
           <w:pgMar w:left="1440" w:right="1440" w:header="0" w:top="1406" w:footer="0" w:bottom="358" w:gutter="0"/>
           <w:pgNumType w:fmt="decimal"/>
           <w:formProt w:val="false"/>
           <w:textDirection w:val="lrTb"/>
-          <w:docGrid w:type="default" w:linePitch="360" w:charSpace="4294963199"/>
+          <w:docGrid w:type="default" w:linePitch="360" w:charSpace="4294965247"/>
         </w:sectPr>
         <w:pStyle w:val="Normal"/>
         <w:spacing w:lineRule="auto" w:line="468"/>
@@ -2705,7 +2615,7 @@
         <w:tabs>
           <w:tab w:val="left" w:pos="1171" w:leader="none"/>
         </w:tabs>
-        <w:spacing w:lineRule="auto" w:line="465"/>
+        <w:spacing w:lineRule="auto" w:line="463"/>
         <w:ind w:left="780" w:right="420" w:hanging="7"/>
         <w:jc w:val="both"/>
         <w:rPr>
@@ -2733,12 +2643,7 @@
       </w:pPr>
       <w:r>
         <w:rPr>
-          <w:rFonts w:eastAsia="Times New Roman" w:cs="Times New Roman" w:ascii="Times New Roman" w:hAnsi="Times New Roman"/>
-          <w:b w:val="false"/>
-          <w:bCs w:val="false"/>
-          <w:i/>
-          <w:sz w:val="23"/>
-          <w:szCs w:val="28"/>
+          <w:sz w:val="22"/>
         </w:rPr>
       </w:r>
     </w:p>
@@ -2754,13 +2659,7 @@
       </w:pPr>
       <w:r>
         <w:rPr>
-          <w:rFonts w:eastAsia="Times New Roman" w:cs="Times New Roman" w:ascii="Times New Roman" w:hAnsi="Times New Roman"/>
-          <w:b w:val="false"/>
-          <w:bCs w:val="false"/>
-          <w:i w:val="false"/>
-          <w:iCs w:val="false"/>
-          <w:sz w:val="23"/>
-          <w:szCs w:val="28"/>
+          <w:sz w:val="22"/>
         </w:rPr>
       </w:r>
     </w:p>
@@ -2963,88 +2862,234 @@
     </w:p>
     <w:p>
       <w:pPr>
-        <w:pStyle w:val="Normal"/>
-        <w:spacing w:lineRule="auto" w:line="468"/>
-        <w:ind w:left="780" w:right="420" w:firstLine="678"/>
-        <w:jc w:val="both"/>
-        <w:rPr/>
-      </w:pPr>
-      <w:r>
-        <w:rPr>
-          <w:rFonts w:eastAsia="Times New Roman" w:cs="Times New Roman" w:ascii="Times New Roman" w:hAnsi="Times New Roman"/>
-          <w:sz w:val="23"/>
-        </w:rPr>
-        <w:t xml:space="preserve">Mohamed Ben Salah </w:t>
-      </w:r>
-      <w:r>
-        <w:rPr>
-          <w:rFonts w:eastAsia="Times New Roman" w:cs="Times New Roman" w:ascii="Times New Roman" w:hAnsi="Times New Roman"/>
-          <w:i/>
-          <w:sz w:val="16"/>
-        </w:rPr>
-        <w:t>ET</w:t>
-      </w:r>
-      <w:r>
-        <w:rPr>
-          <w:rFonts w:eastAsia="Times New Roman" w:cs="Times New Roman" w:ascii="Times New Roman" w:hAnsi="Times New Roman"/>
-          <w:i/>
-          <w:sz w:val="19"/>
-        </w:rPr>
-        <w:t>.</w:t>
-      </w:r>
-      <w:r>
-        <w:rPr>
-          <w:rFonts w:eastAsia="Times New Roman" w:cs="Times New Roman" w:ascii="Times New Roman" w:hAnsi="Times New Roman"/>
-          <w:i/>
-          <w:sz w:val="16"/>
-        </w:rPr>
-        <w:t>AL</w:t>
-      </w:r>
-      <w:r>
-        <w:rPr>
-          <w:rFonts w:eastAsia="Times New Roman" w:cs="Times New Roman" w:ascii="Times New Roman" w:hAnsi="Times New Roman"/>
-          <w:i/>
-          <w:sz w:val="19"/>
-        </w:rPr>
-        <w:t>.,</w:t>
-      </w:r>
-      <w:r>
-        <w:rPr>
-          <w:rFonts w:eastAsia="Times New Roman" w:cs="Times New Roman" w:ascii="Times New Roman" w:hAnsi="Times New Roman"/>
-          <w:sz w:val="23"/>
-        </w:rPr>
-        <w:t xml:space="preserve"> [57] proposed system for Multiregional Image Segmentation by Parametric Kernel Graph Cuts. Many studies have focused on variation formulations because they result in the most effective algorithms. Variation formulation seeks an image partition which minimizes an objective functional containing terms that embed descriptions of its regions and their boundaries. The literature abounds of both continuous and discrete formulations. Continuous formulations view images as continuous functions over a continuous domain. The most effective minimizes active curve functional via level sets. The minimization relies on gradient descent. As a result, the algorithms converge to a local minimum, can be affected by the initialization and are notoriously slow in spite of the various computational artifacts which can speed their execution. The long time of execution is the major impediment in many applications, particularly those which deal with large images and segmentations into a large number of regions. Discrete formulations view images as discrete functions over a positional array. Combinatorial optimization methods which use graph cut algorithms have been the most efficient. They have been of intense interest recently as several studies have demonstrated that graph cut optimization can be useful in image analysis. Very fast methods have been implemented for image segmentation motion and stereo segmentation tracking and restoration.</w:t>
-      </w:r>
-    </w:p>
-    <w:p>
-      <w:pPr>
         <w:sectPr>
+          <w:footerReference w:type="default" r:id="rId11"/>
           <w:type w:val="nextPage"/>
           <w:pgSz w:w="12240" w:h="15840"/>
           <w:pgMar w:left="1440" w:right="1440" w:header="0" w:top="1406" w:footer="0" w:bottom="358" w:gutter="0"/>
           <w:pgNumType w:fmt="decimal"/>
           <w:formProt w:val="false"/>
           <w:textDirection w:val="lrTb"/>
-          <w:docGrid w:type="default" w:linePitch="360" w:charSpace="4294963199"/>
+          <w:docGrid w:type="default" w:linePitch="360" w:charSpace="4294965247"/>
         </w:sectPr>
         <w:pStyle w:val="Normal"/>
+        <w:spacing w:lineRule="auto" w:line="468"/>
+        <w:ind w:left="780" w:right="420" w:firstLine="678"/>
+        <w:jc w:val="both"/>
+        <w:rPr/>
+      </w:pPr>
+      <w:r>
+        <w:rPr>
+          <w:rFonts w:eastAsia="Times New Roman" w:cs="Times New Roman" w:ascii="Times New Roman" w:hAnsi="Times New Roman"/>
+          <w:sz w:val="23"/>
+        </w:rPr>
+        <w:t xml:space="preserve">Mohamed Ben Salah </w:t>
+      </w:r>
+      <w:r>
+        <w:rPr>
+          <w:rFonts w:eastAsia="Times New Roman" w:cs="Times New Roman" w:ascii="Times New Roman" w:hAnsi="Times New Roman"/>
+          <w:i/>
+          <w:sz w:val="16"/>
+        </w:rPr>
+        <w:t>ET</w:t>
+      </w:r>
+      <w:r>
+        <w:rPr>
+          <w:rFonts w:eastAsia="Times New Roman" w:cs="Times New Roman" w:ascii="Times New Roman" w:hAnsi="Times New Roman"/>
+          <w:i/>
+          <w:sz w:val="19"/>
+        </w:rPr>
+        <w:t>.</w:t>
+      </w:r>
+      <w:r>
+        <w:rPr>
+          <w:rFonts w:eastAsia="Times New Roman" w:cs="Times New Roman" w:ascii="Times New Roman" w:hAnsi="Times New Roman"/>
+          <w:i/>
+          <w:sz w:val="16"/>
+        </w:rPr>
+        <w:t>AL</w:t>
+      </w:r>
+      <w:r>
+        <w:rPr>
+          <w:rFonts w:eastAsia="Times New Roman" w:cs="Times New Roman" w:ascii="Times New Roman" w:hAnsi="Times New Roman"/>
+          <w:i/>
+          <w:sz w:val="19"/>
+        </w:rPr>
+        <w:t>.,</w:t>
+      </w:r>
+      <w:r>
+        <w:rPr>
+          <w:rFonts w:eastAsia="Times New Roman" w:cs="Times New Roman" w:ascii="Times New Roman" w:hAnsi="Times New Roman"/>
+          <w:sz w:val="23"/>
+        </w:rPr>
+        <w:t xml:space="preserve"> [57] proposed system for Multiregional Image Segmentation by Parametric Kernel Graph Cuts. Many studies have focused on variation formulations because they result in the most effective algorithms. Variation formulation seeks an image partition which minimizes an objective functional containing terms that embed descriptions of its regions and their boundaries. The literature abounds of both continuous and discrete formulations. Continuous formulations view images as continuous functions over a continuous domain. The most effective minimizes active curve functional via level sets. The minimization relies on gradient descent. As a result, the algorithms converge to a local minimum, can be affected by the initialization and are notoriously slow in spite of the various computational artifacts which can speed their execution. The long time of execution is the major impediment in many applications, particularly those which deal with large images and segmentations into a large number of regions. Discrete formulations view images as discrete functions over a positional array. Combinatorial optimization methods which use graph cut algorithms have been the most efficient. They have been of intense interest recently as several studies have demonstrated that graph cut optimization can be useful in image analysis. Very fast methods have been implemented for image segmentation motion and stereo segmentation tracking and restoration.</w:t>
+      </w:r>
+    </w:p>
+    <w:p>
+      <w:pPr>
+        <w:pStyle w:val="Normal"/>
         <w:spacing w:lineRule="auto" w:line="458"/>
-        <w:ind w:left="780" w:right="420" w:firstLine="678"/>
-        <w:jc w:val="both"/>
-        <w:rPr>
-          <w:sz w:val="22"/>
-        </w:rPr>
-      </w:pPr>
-      <w:r>
-        <w:rPr>
-          <w:rFonts w:eastAsia="Times New Roman" w:cs="Times New Roman" w:ascii="Times New Roman" w:hAnsi="Times New Roman"/>
-          <w:b w:val="false"/>
-          <w:bCs w:val="false"/>
-          <w:i w:val="false"/>
-          <w:iCs w:val="false"/>
-          <w:sz w:val="23"/>
-          <w:szCs w:val="28"/>
-        </w:rPr>
+        <w:ind w:left="780" w:right="440" w:firstLine="678"/>
+        <w:jc w:val="both"/>
+        <w:rPr/>
+      </w:pPr>
+      <w:r>
+        <w:rPr>
+          <w:rFonts w:eastAsia="Times New Roman" w:cs="Times New Roman" w:ascii="Times New Roman" w:hAnsi="Times New Roman"/>
+          <w:sz w:val="23"/>
+        </w:rPr>
+        <w:t xml:space="preserve">Thanes Wassantachat </w:t>
+      </w:r>
+      <w:r>
+        <w:rPr>
+          <w:rFonts w:eastAsia="Times New Roman" w:cs="Times New Roman" w:ascii="Times New Roman" w:hAnsi="Times New Roman"/>
+          <w:i/>
+          <w:sz w:val="16"/>
+        </w:rPr>
+        <w:t>ET</w:t>
+      </w:r>
+      <w:r>
+        <w:rPr>
+          <w:rFonts w:eastAsia="Times New Roman" w:cs="Times New Roman" w:ascii="Times New Roman" w:hAnsi="Times New Roman"/>
+          <w:i/>
+          <w:sz w:val="19"/>
+        </w:rPr>
+        <w:t>.</w:t>
+      </w:r>
+      <w:r>
+        <w:rPr>
+          <w:rFonts w:eastAsia="Times New Roman" w:cs="Times New Roman" w:ascii="Times New Roman" w:hAnsi="Times New Roman"/>
+          <w:i/>
+          <w:sz w:val="16"/>
+        </w:rPr>
+        <w:t>AL</w:t>
+      </w:r>
+      <w:r>
+        <w:rPr>
+          <w:rFonts w:eastAsia="Times New Roman" w:cs="Times New Roman" w:ascii="Times New Roman" w:hAnsi="Times New Roman"/>
+          <w:i/>
+          <w:sz w:val="19"/>
+        </w:rPr>
+        <w:t>.,</w:t>
+      </w:r>
+      <w:r>
+        <w:rPr>
+          <w:rFonts w:eastAsia="Times New Roman" w:cs="Times New Roman" w:ascii="Times New Roman" w:hAnsi="Times New Roman"/>
+          <w:sz w:val="23"/>
+        </w:rPr>
+        <w:t xml:space="preserve"> [58] proposed a system to find the traffic density Estimation with On-line SVM Classifier according to the system. Traffic congestion has significant impacts on both the economy and environment. Reducing traffic congestion can improve traffic flow, reduce travel times and the environmental impact. Automatic determination of traffic congestion status is thus introduced to reduce the cost of human resource and the traffic congestion delay. This automatic determination can also establish an effective traffic solution to the traffic light controllers.</w:t>
+      </w:r>
+    </w:p>
+    <w:p>
+      <w:pPr>
+        <w:pStyle w:val="Normal"/>
+        <w:spacing w:lineRule="exact" w:line="72"/>
+        <w:rPr>
+          <w:rFonts w:ascii="Times New Roman" w:hAnsi="Times New Roman" w:eastAsia="Times New Roman" w:cs="Times New Roman"/>
+          <w:sz w:val="23"/>
+        </w:rPr>
+      </w:pPr>
+      <w:r>
+        <w:rPr>
+          <w:rFonts w:eastAsia="Times New Roman" w:cs="Times New Roman" w:ascii="Times New Roman" w:hAnsi="Times New Roman"/>
+          <w:sz w:val="23"/>
+        </w:rPr>
+      </w:r>
+    </w:p>
+    <w:p>
+      <w:pPr>
+        <w:pStyle w:val="Normal"/>
+        <w:spacing w:lineRule="auto" w:line="458"/>
+        <w:ind w:left="780" w:right="440" w:firstLine="678"/>
+        <w:jc w:val="both"/>
+        <w:rPr/>
+      </w:pPr>
+      <w:r>
+        <w:rPr>
+          <w:rFonts w:eastAsia="Times New Roman" w:cs="Times New Roman" w:ascii="Times New Roman" w:hAnsi="Times New Roman"/>
+          <w:sz w:val="23"/>
+        </w:rPr>
+        <w:t>In recent research, the Hidden Markov model was used in classifying the traffic congestion state automatically. Even though the performance was considerably good, some restrictions still remain. One key issue was that the HMM approach required segmented video shots as inputs to both its training and testing processes, with frames in each segmented shot representing an identical traffic density state. This possibly makes it difficult to perform an accurate and practical shot segmentation in a video sequence. Furthermore, this introduced a certain delay to the real-time process, making a HMM approach impractical for a real-time implementation.</w:t>
+      </w:r>
+    </w:p>
+    <w:p>
+      <w:pPr>
+        <w:pStyle w:val="Normal"/>
+        <w:spacing w:lineRule="auto" w:line="458"/>
+        <w:ind w:left="780" w:right="440" w:firstLine="678"/>
+        <w:jc w:val="both"/>
+        <w:rPr>
+          <w:rFonts w:ascii="Times New Roman" w:hAnsi="Times New Roman" w:eastAsia="Times New Roman" w:cs="Times New Roman"/>
+          <w:sz w:val="23"/>
+        </w:rPr>
+      </w:pPr>
+      <w:r>
+        <w:rPr/>
+      </w:r>
+    </w:p>
+    <w:p>
+      <w:pPr>
+        <w:sectPr>
+          <w:footerReference w:type="default" r:id="rId12"/>
+          <w:type w:val="nextPage"/>
+          <w:pgSz w:w="12240" w:h="15840"/>
+          <w:pgMar w:left="1440" w:right="1440" w:header="0" w:top="1406" w:footer="0" w:bottom="358" w:gutter="0"/>
+          <w:pgNumType w:fmt="decimal"/>
+          <w:formProt w:val="false"/>
+          <w:textDirection w:val="lrTb"/>
+          <w:docGrid w:type="default" w:linePitch="360" w:charSpace="4294965247"/>
+        </w:sectPr>
+        <w:pStyle w:val="Normal"/>
+        <w:spacing w:lineRule="auto" w:line="458"/>
+        <w:ind w:left="780" w:right="440" w:firstLine="678"/>
+        <w:jc w:val="both"/>
+        <w:rPr/>
+      </w:pPr>
+      <w:r>
+        <w:rPr>
+          <w:rFonts w:eastAsia="Times New Roman" w:cs="Times New Roman" w:ascii="Times New Roman" w:hAnsi="Times New Roman"/>
+          <w:sz w:val="23"/>
+        </w:rPr>
+        <w:t xml:space="preserve">Chung-Cheng Chiu </w:t>
+      </w:r>
+      <w:r>
+        <w:rPr>
+          <w:rFonts w:eastAsia="Times New Roman" w:cs="Times New Roman" w:ascii="Times New Roman" w:hAnsi="Times New Roman"/>
+          <w:i/>
+          <w:sz w:val="16"/>
+        </w:rPr>
+        <w:t>ET</w:t>
+      </w:r>
+      <w:r>
+        <w:rPr>
+          <w:rFonts w:eastAsia="Times New Roman" w:cs="Times New Roman" w:ascii="Times New Roman" w:hAnsi="Times New Roman"/>
+          <w:i/>
+          <w:sz w:val="19"/>
+        </w:rPr>
+        <w:t>.</w:t>
+      </w:r>
+      <w:r>
+        <w:rPr>
+          <w:rFonts w:eastAsia="Times New Roman" w:cs="Times New Roman" w:ascii="Times New Roman" w:hAnsi="Times New Roman"/>
+          <w:i/>
+          <w:sz w:val="16"/>
+        </w:rPr>
+        <w:t>AL</w:t>
+      </w:r>
+      <w:r>
+        <w:rPr>
+          <w:rFonts w:eastAsia="Times New Roman" w:cs="Times New Roman" w:ascii="Times New Roman" w:hAnsi="Times New Roman"/>
+          <w:i/>
+          <w:sz w:val="19"/>
+        </w:rPr>
+        <w:t>.,</w:t>
+      </w:r>
+      <w:r>
+        <w:rPr>
+          <w:rFonts w:eastAsia="Times New Roman" w:cs="Times New Roman" w:ascii="Times New Roman" w:hAnsi="Times New Roman"/>
+          <w:sz w:val="23"/>
+        </w:rPr>
+        <w:t xml:space="preserve"> [32] proposed the probability-based background extraction algorithm to segment objects from surveillance videos. With the proposed algorithm, the initial background can be extracted accurately and quickly by calculating the color probabilities of each pixel to decide the background pixel color. After the initial background extraction, the intrusive objects can be segmented correctly and immediately. Meanwhile, the color background images can be updated in real time to overcome any variation in illumination conditions.</w:t>
       </w:r>
     </w:p>
     <w:p>
@@ -3060,7 +3105,7 @@
           <w:rFonts w:eastAsia="Times New Roman" w:cs="Times New Roman" w:ascii="Times New Roman" w:hAnsi="Times New Roman"/>
           <w:sz w:val="23"/>
         </w:rPr>
-        <w:t xml:space="preserve">Thanes Wassantachat </w:t>
+        <w:t xml:space="preserve">Ren </w:t>
       </w:r>
       <w:r>
         <w:rPr>
@@ -3099,7 +3144,92 @@
           <w:rFonts w:eastAsia="Times New Roman" w:cs="Times New Roman" w:ascii="Times New Roman" w:hAnsi="Times New Roman"/>
           <w:sz w:val="23"/>
         </w:rPr>
-        <w:t xml:space="preserve"> [58] proposed a system to find the traffic density Estimation with On-line SVM Classifier according to the system. Traffic congestion has significant impacts on both the economy and environment. Reducing traffic congestion can improve traffic flow, reduce travel times and the environmental impact. Automatic determination of traffic congestion status is thus introduced to reduce the cost of human resource and the traffic congestion delay. This automatic determination can also establish an effective traffic solution to the traffic light controllers.</w:t>
+        <w:t xml:space="preserve"> [60] proposed a background extraction method that involved calculating the mean of the background Gaussian distribution in the background map. Thongkamwitoon </w:t>
+      </w:r>
+      <w:r>
+        <w:rPr>
+          <w:rFonts w:eastAsia="Times New Roman" w:cs="Times New Roman" w:ascii="Times New Roman" w:hAnsi="Times New Roman"/>
+          <w:i/>
+          <w:sz w:val="16"/>
+        </w:rPr>
+        <w:t>ET</w:t>
+      </w:r>
+      <w:r>
+        <w:rPr>
+          <w:rFonts w:eastAsia="Times New Roman" w:cs="Times New Roman" w:ascii="Times New Roman" w:hAnsi="Times New Roman"/>
+          <w:i/>
+          <w:sz w:val="19"/>
+        </w:rPr>
+        <w:t>.</w:t>
+      </w:r>
+      <w:r>
+        <w:rPr>
+          <w:rFonts w:eastAsia="Times New Roman" w:cs="Times New Roman" w:ascii="Times New Roman" w:hAnsi="Times New Roman"/>
+          <w:sz w:val="23"/>
+        </w:rPr>
+        <w:t xml:space="preserve"> </w:t>
+      </w:r>
+      <w:r>
+        <w:rPr>
+          <w:rFonts w:eastAsia="Times New Roman" w:cs="Times New Roman" w:ascii="Times New Roman" w:hAnsi="Times New Roman"/>
+          <w:i/>
+          <w:sz w:val="16"/>
+        </w:rPr>
+        <w:t>AL</w:t>
+      </w:r>
+      <w:r>
+        <w:rPr>
+          <w:rFonts w:eastAsia="Times New Roman" w:cs="Times New Roman" w:ascii="Times New Roman" w:hAnsi="Times New Roman"/>
+          <w:i/>
+          <w:sz w:val="19"/>
+        </w:rPr>
+        <w:t>.</w:t>
+      </w:r>
+      <w:r>
+        <w:rPr>
+          <w:rFonts w:eastAsia="Times New Roman" w:cs="Times New Roman" w:ascii="Times New Roman" w:hAnsi="Times New Roman"/>
+          <w:sz w:val="23"/>
+        </w:rPr>
+        <w:t xml:space="preserve">. [61] proposed statistical background subtraction methods that made the background extraction more robust to non-stationary backgrounds, illumination changes, and other artifacts, while Li </w:t>
+      </w:r>
+      <w:r>
+        <w:rPr>
+          <w:rFonts w:eastAsia="Times New Roman" w:cs="Times New Roman" w:ascii="Times New Roman" w:hAnsi="Times New Roman"/>
+          <w:i/>
+          <w:sz w:val="16"/>
+        </w:rPr>
+        <w:t>ET</w:t>
+      </w:r>
+      <w:r>
+        <w:rPr>
+          <w:rFonts w:eastAsia="Times New Roman" w:cs="Times New Roman" w:ascii="Times New Roman" w:hAnsi="Times New Roman"/>
+          <w:i/>
+          <w:sz w:val="19"/>
+        </w:rPr>
+        <w:t>.</w:t>
+      </w:r>
+      <w:r>
+        <w:rPr>
+          <w:rFonts w:eastAsia="Times New Roman" w:cs="Times New Roman" w:ascii="Times New Roman" w:hAnsi="Times New Roman"/>
+          <w:i/>
+          <w:sz w:val="16"/>
+        </w:rPr>
+        <w:t>AL</w:t>
+      </w:r>
+      <w:r>
+        <w:rPr>
+          <w:rFonts w:eastAsia="Times New Roman" w:cs="Times New Roman" w:ascii="Times New Roman" w:hAnsi="Times New Roman"/>
+          <w:i/>
+          <w:sz w:val="19"/>
+        </w:rPr>
+        <w:t>.,</w:t>
+      </w:r>
+      <w:r>
+        <w:rPr>
+          <w:rFonts w:eastAsia="Times New Roman" w:cs="Times New Roman" w:ascii="Times New Roman" w:hAnsi="Times New Roman"/>
+          <w:sz w:val="23"/>
+        </w:rPr>
+        <w:t xml:space="preserve"> [62] proposed a Bayesian framework that incorporated spectral, spatial, and temporal features to characterize the background appearance. These methods adapt to both gradual and sudden background changes, but the long computation time, the sensitivity to the environment, and inefficient background updating are still issues that must be resolved.</w:t>
       </w:r>
     </w:p>
     <w:p>
@@ -3116,6 +3246,25 @@
           <w:rFonts w:eastAsia="Times New Roman" w:cs="Times New Roman" w:ascii="Times New Roman" w:hAnsi="Times New Roman"/>
           <w:sz w:val="23"/>
         </w:rPr>
+      </w:r>
+    </w:p>
+    <w:p>
+      <w:pPr>
+        <w:pStyle w:val="Normal"/>
+        <w:spacing w:lineRule="auto" w:line="460"/>
+        <w:ind w:left="780" w:right="420" w:firstLine="678"/>
+        <w:jc w:val="both"/>
+        <w:rPr>
+          <w:rFonts w:ascii="Times New Roman" w:hAnsi="Times New Roman" w:eastAsia="Times New Roman" w:cs="Times New Roman"/>
+          <w:sz w:val="23"/>
+        </w:rPr>
+      </w:pPr>
+      <w:r>
+        <w:rPr>
+          <w:rFonts w:eastAsia="Times New Roman" w:cs="Times New Roman" w:ascii="Times New Roman" w:hAnsi="Times New Roman"/>
+          <w:sz w:val="23"/>
+        </w:rPr>
+        <w:t>Moving object detection in image sequences is fundamental in application areas such as automated visual surveillance, human-computer interaction, content-based video compression, and automatic traffic monitoring. Especially, vehicle detection with stationary camera is an important problem in traffic management, which is essential for the measurement of traffic parameters such as vehicle count, speed, and flow. In recent years, background modeling is a commonly used technique to identify moving objects with fixed camera. However, accurate detection could be difficult due to the potential variability such as shadows cast by moving objects, non stationary background processes (e.g. illumination variations), and camouflage (i.e. similarity between appearances of moving objects and the background).</w:t>
       </w:r>
     </w:p>
     <w:p>
@@ -3124,38 +3273,1797 @@
         <w:spacing w:lineRule="auto" w:line="460"/>
         <w:ind w:left="780" w:right="440" w:firstLine="678"/>
         <w:jc w:val="both"/>
-        <w:rPr>
-          <w:rFonts w:ascii="Times New Roman" w:hAnsi="Times New Roman" w:eastAsia="Times New Roman" w:cs="Times New Roman"/>
-          <w:sz w:val="23"/>
-        </w:rPr>
-      </w:pPr>
-      <w:r>
-        <w:rPr>
-          <w:rFonts w:eastAsia="Times New Roman" w:cs="Times New Roman" w:ascii="Times New Roman" w:hAnsi="Times New Roman"/>
-          <w:sz w:val="23"/>
-        </w:rPr>
-        <w:t>In recent research, the Hidden Markov model was used in classifying the traffic congestion state automatically. Even though the performance was considerably good, some restrictions still remain. One key issue was that the HMM approach required segmented video shots as inputs to both its training and testing processes, with frames in each segmented shot representing an identical traffic density state. This possibly makes it difficult to perform an accurate and practical shot segmentation in a video sequence. Furthermore, this introduced a certain delay to the real-time process, making a HMM approach impractical for a real-time implementation.</w:t>
+        <w:rPr/>
+      </w:pPr>
+      <w:r>
+        <w:rPr>
+          <w:rFonts w:eastAsia="Times New Roman" w:cs="Times New Roman" w:ascii="Times New Roman" w:hAnsi="Times New Roman"/>
+          <w:sz w:val="23"/>
+        </w:rPr>
+        <w:t xml:space="preserve">Cucchiara </w:t>
+      </w:r>
+      <w:r>
+        <w:rPr>
+          <w:rFonts w:eastAsia="Times New Roman" w:cs="Times New Roman" w:ascii="Times New Roman" w:hAnsi="Times New Roman"/>
+          <w:i/>
+          <w:sz w:val="16"/>
+        </w:rPr>
+        <w:t>ET</w:t>
+      </w:r>
+      <w:r>
+        <w:rPr>
+          <w:rFonts w:eastAsia="Times New Roman" w:cs="Times New Roman" w:ascii="Times New Roman" w:hAnsi="Times New Roman"/>
+          <w:i/>
+          <w:sz w:val="19"/>
+        </w:rPr>
+        <w:t>.</w:t>
+      </w:r>
+      <w:r>
+        <w:rPr>
+          <w:rFonts w:eastAsia="Times New Roman" w:cs="Times New Roman" w:ascii="Times New Roman" w:hAnsi="Times New Roman"/>
+          <w:i/>
+          <w:sz w:val="16"/>
+        </w:rPr>
+        <w:t>AL</w:t>
+      </w:r>
+      <w:r>
+        <w:rPr>
+          <w:rFonts w:eastAsia="Times New Roman" w:cs="Times New Roman" w:ascii="Times New Roman" w:hAnsi="Times New Roman"/>
+          <w:i/>
+          <w:sz w:val="19"/>
+        </w:rPr>
+        <w:t>.,</w:t>
+      </w:r>
+      <w:r>
+        <w:rPr>
+          <w:rFonts w:eastAsia="Times New Roman" w:cs="Times New Roman" w:ascii="Times New Roman" w:hAnsi="Times New Roman"/>
+          <w:sz w:val="23"/>
+        </w:rPr>
+        <w:t>[64] proposed to extract moving vehicles during daytime by means of motion extraction using frame-differencing algorithms and morphological operators, while at night time vehicles are identified by their headlights. For counting vehicles, moving objects must be extracted from images. The most common method is known as background subtraction, which is normally a computationally efficient algorithm. Background must be updated in a dynamic way since background in road traffic images is variable. Subtracting this background image from the original image, moving objects can be extracted. However, this method generates erroneous ghosts during the background evolution period, which affects clustering and tracking processes</w:t>
       </w:r>
     </w:p>
     <w:p>
       <w:pPr>
         <w:pStyle w:val="Normal"/>
         <w:spacing w:lineRule="exact" w:line="71"/>
+        <w:rPr>
+          <w:rFonts w:ascii="Times New Roman" w:hAnsi="Times New Roman" w:eastAsia="Times New Roman" w:cs="Times New Roman"/>
+          <w:sz w:val="23"/>
+        </w:rPr>
+      </w:pPr>
+      <w:r>
+        <w:rPr>
+          <w:rFonts w:eastAsia="Times New Roman" w:cs="Times New Roman" w:ascii="Times New Roman" w:hAnsi="Times New Roman"/>
+          <w:sz w:val="23"/>
+        </w:rPr>
+      </w:r>
+    </w:p>
+    <w:p>
+      <w:pPr>
+        <w:pStyle w:val="Normal"/>
+        <w:numPr>
+          <w:ilvl w:val="0"/>
+          <w:numId w:val="3"/>
+        </w:numPr>
+        <w:tabs>
+          <w:tab w:val="left" w:pos="1274" w:leader="none"/>
+        </w:tabs>
+        <w:spacing w:lineRule="auto" w:line="456"/>
+        <w:ind w:left="780" w:right="440" w:hanging="7"/>
+        <w:jc w:val="both"/>
+        <w:rPr>
+          <w:rFonts w:ascii="Times New Roman" w:hAnsi="Times New Roman" w:eastAsia="Times New Roman" w:cs="Times New Roman"/>
+          <w:sz w:val="23"/>
+        </w:rPr>
+      </w:pPr>
+      <w:r>
+        <w:rPr>
+          <w:rFonts w:eastAsia="Times New Roman" w:cs="Times New Roman" w:ascii="Times New Roman" w:hAnsi="Times New Roman"/>
+          <w:sz w:val="23"/>
+        </w:rPr>
+        <w:t>Optical flow algorithms can be used too, but the computational burden is sometimes overwhelming for real time applications. One challenging problem in these applications is shadows detection, since shadows move along with the moving objects in the image. Shadows are detected as foreground pixels, since the difference with background is significantly. Shadows can cause object merging and object losses which imply that shadows identification plays a key role in road traffic applications.</w:t>
+      </w:r>
+    </w:p>
+    <w:p>
+      <w:pPr>
+        <w:pStyle w:val="Normal"/>
+        <w:spacing w:lineRule="exact" w:line="74"/>
+        <w:rPr>
+          <w:rFonts w:ascii="Times New Roman" w:hAnsi="Times New Roman" w:eastAsia="Times New Roman" w:cs="Times New Roman"/>
+          <w:sz w:val="23"/>
+        </w:rPr>
+      </w:pPr>
+      <w:r>
+        <w:rPr>
+          <w:rFonts w:eastAsia="Times New Roman" w:cs="Times New Roman" w:ascii="Times New Roman" w:hAnsi="Times New Roman"/>
+          <w:sz w:val="23"/>
+        </w:rPr>
+      </w:r>
+    </w:p>
+    <w:p>
+      <w:pPr>
+        <w:pStyle w:val="Normal"/>
+        <w:spacing w:lineRule="auto" w:line="448"/>
+        <w:ind w:left="780" w:right="440" w:firstLine="678"/>
+        <w:jc w:val="both"/>
+        <w:rPr>
+          <w:rFonts w:ascii="Times New Roman" w:hAnsi="Times New Roman" w:eastAsia="Times New Roman" w:cs="Times New Roman"/>
+          <w:sz w:val="23"/>
+        </w:rPr>
+      </w:pPr>
+      <w:r>
+        <w:rPr>
+          <w:rFonts w:eastAsia="Times New Roman" w:cs="Times New Roman" w:ascii="Times New Roman" w:hAnsi="Times New Roman"/>
+          <w:sz w:val="23"/>
+        </w:rPr>
+        <w:t xml:space="preserve">Prati </w:t>
+      </w:r>
+      <w:r>
+        <w:rPr>
+          <w:rFonts w:eastAsia="Times New Roman" w:cs="Times New Roman" w:ascii="Times New Roman" w:hAnsi="Times New Roman"/>
+          <w:i/>
+          <w:sz w:val="16"/>
+        </w:rPr>
+        <w:t>ET</w:t>
+      </w:r>
+      <w:r>
+        <w:rPr>
+          <w:rFonts w:eastAsia="Times New Roman" w:cs="Times New Roman" w:ascii="Times New Roman" w:hAnsi="Times New Roman"/>
+          <w:i/>
+          <w:sz w:val="19"/>
+        </w:rPr>
+        <w:t>.</w:t>
+      </w:r>
+      <w:r>
+        <w:rPr>
+          <w:rFonts w:eastAsia="Times New Roman" w:cs="Times New Roman" w:ascii="Times New Roman" w:hAnsi="Times New Roman"/>
+          <w:i/>
+          <w:sz w:val="16"/>
+        </w:rPr>
+        <w:t>AL</w:t>
+      </w:r>
+      <w:r>
+        <w:rPr>
+          <w:rFonts w:eastAsia="Times New Roman" w:cs="Times New Roman" w:ascii="Times New Roman" w:hAnsi="Times New Roman"/>
+          <w:i/>
+          <w:sz w:val="19"/>
+        </w:rPr>
+        <w:t>.,</w:t>
+      </w:r>
+      <w:r>
+        <w:rPr>
+          <w:rFonts w:eastAsia="Times New Roman" w:cs="Times New Roman" w:ascii="Times New Roman" w:hAnsi="Times New Roman"/>
+          <w:sz w:val="23"/>
+        </w:rPr>
+        <w:t xml:space="preserve"> [66] studied different algorithms for shadows detection. Normally shadows detection algorithms use colour information or some probabilistic shadows model. After moving objects segmentation and shadows removal, vehicles are tracked using a Kalman filter in a tracking process [67][3].</w:t>
+      </w:r>
+    </w:p>
+    <w:p>
+      <w:pPr>
+        <w:pStyle w:val="Normal"/>
+        <w:spacing w:lineRule="auto" w:line="448"/>
+        <w:ind w:left="780" w:right="440" w:firstLine="678"/>
+        <w:jc w:val="both"/>
+        <w:rPr>
+          <w:rFonts w:ascii="Times New Roman" w:hAnsi="Times New Roman" w:eastAsia="Times New Roman" w:cs="Times New Roman"/>
+          <w:sz w:val="23"/>
+        </w:rPr>
+      </w:pPr>
+      <w:r>
+        <w:rPr>
+          <w:rFonts w:eastAsia="Times New Roman" w:cs="Times New Roman" w:ascii="Times New Roman" w:hAnsi="Times New Roman"/>
+          <w:sz w:val="23"/>
+        </w:rPr>
+      </w:r>
+    </w:p>
+    <w:p>
+      <w:pPr>
+        <w:pStyle w:val="Normal"/>
+        <w:spacing w:lineRule="auto" w:line="448"/>
+        <w:ind w:left="780" w:right="440" w:firstLine="678"/>
+        <w:jc w:val="both"/>
+        <w:rPr>
+          <w:rFonts w:ascii="Times New Roman" w:hAnsi="Times New Roman" w:eastAsia="Times New Roman" w:cs="Times New Roman"/>
+          <w:sz w:val="23"/>
+        </w:rPr>
+      </w:pPr>
+      <w:r>
+        <w:rPr>
+          <w:rFonts w:eastAsia="Times New Roman" w:cs="Times New Roman" w:ascii="Times New Roman" w:hAnsi="Times New Roman"/>
+          <w:sz w:val="23"/>
+        </w:rPr>
+      </w:r>
+    </w:p>
+    <w:p>
+      <w:pPr>
+        <w:pStyle w:val="Normal"/>
+        <w:spacing w:lineRule="exact" w:line="93"/>
+        <w:rPr>
+          <w:rFonts w:ascii="Times New Roman" w:hAnsi="Times New Roman" w:eastAsia="Times New Roman" w:cs="Times New Roman"/>
+          <w:sz w:val="23"/>
+        </w:rPr>
+      </w:pPr>
+      <w:r>
+        <w:rPr>
+          <w:rFonts w:eastAsia="Times New Roman" w:cs="Times New Roman" w:ascii="Times New Roman" w:hAnsi="Times New Roman"/>
+          <w:sz w:val="23"/>
+        </w:rPr>
+      </w:r>
+    </w:p>
+    <w:p>
+      <w:pPr>
+        <w:pStyle w:val="Normal"/>
+        <w:spacing w:lineRule="auto" w:line="456"/>
+        <w:ind w:left="780" w:right="440" w:firstLine="678"/>
+        <w:jc w:val="both"/>
+        <w:rPr/>
+      </w:pPr>
+      <w:r>
+        <w:rPr>
+          <w:rFonts w:eastAsia="Times New Roman" w:cs="Times New Roman" w:ascii="Times New Roman" w:hAnsi="Times New Roman"/>
+          <w:sz w:val="23"/>
+        </w:rPr>
+        <w:t xml:space="preserve">Yeh </w:t>
+      </w:r>
+      <w:r>
+        <w:rPr>
+          <w:rFonts w:eastAsia="Times New Roman" w:cs="Times New Roman" w:ascii="Times New Roman" w:hAnsi="Times New Roman"/>
+          <w:i/>
+          <w:sz w:val="16"/>
+        </w:rPr>
+        <w:t>ET</w:t>
+      </w:r>
+      <w:r>
+        <w:rPr>
+          <w:rFonts w:eastAsia="Times New Roman" w:cs="Times New Roman" w:ascii="Times New Roman" w:hAnsi="Times New Roman"/>
+          <w:i/>
+          <w:sz w:val="19"/>
+        </w:rPr>
+        <w:t>.</w:t>
+      </w:r>
+      <w:r>
+        <w:rPr>
+          <w:rFonts w:eastAsia="Times New Roman" w:cs="Times New Roman" w:ascii="Times New Roman" w:hAnsi="Times New Roman"/>
+          <w:i/>
+          <w:sz w:val="16"/>
+        </w:rPr>
+        <w:t>AL</w:t>
+      </w:r>
+      <w:r>
+        <w:rPr>
+          <w:rFonts w:eastAsia="Times New Roman" w:cs="Times New Roman" w:ascii="Times New Roman" w:hAnsi="Times New Roman"/>
+          <w:i/>
+          <w:sz w:val="19"/>
+        </w:rPr>
+        <w:t>.,</w:t>
+      </w:r>
+      <w:r>
+        <w:rPr>
+          <w:rFonts w:eastAsia="Times New Roman" w:cs="Times New Roman" w:ascii="Times New Roman" w:hAnsi="Times New Roman"/>
+          <w:sz w:val="23"/>
+        </w:rPr>
+        <w:t xml:space="preserve"> [70] have applied fuzzy multi-criteria analysis to performance evaluation for urban public transport system. The fuzzy multi-criteria analysis provides crisp ranking outcomes for the evaluation problem. An empirical study of 10 bus companies in Taipei’s public transport system has been carried out to exemplify the approach.</w:t>
+      </w:r>
+    </w:p>
+    <w:p>
+      <w:pPr>
+        <w:pStyle w:val="Normal"/>
+        <w:spacing w:lineRule="exact" w:line="78"/>
+        <w:rPr>
+          <w:rFonts w:ascii="Times New Roman" w:hAnsi="Times New Roman" w:eastAsia="Times New Roman" w:cs="Times New Roman"/>
+          <w:sz w:val="23"/>
+        </w:rPr>
+      </w:pPr>
+      <w:r>
+        <w:rPr>
+          <w:rFonts w:eastAsia="Times New Roman" w:cs="Times New Roman" w:ascii="Times New Roman" w:hAnsi="Times New Roman"/>
+          <w:sz w:val="23"/>
+        </w:rPr>
+      </w:r>
+    </w:p>
+    <w:p>
+      <w:pPr>
+        <w:pStyle w:val="Normal"/>
+        <w:spacing w:lineRule="auto" w:line="458"/>
+        <w:ind w:left="780" w:right="440" w:firstLine="678"/>
+        <w:jc w:val="both"/>
+        <w:rPr/>
+      </w:pPr>
+      <w:r>
+        <w:rPr>
+          <w:rFonts w:eastAsia="Times New Roman" w:cs="Times New Roman" w:ascii="Times New Roman" w:hAnsi="Times New Roman"/>
+          <w:sz w:val="23"/>
+        </w:rPr>
+        <w:t xml:space="preserve">Wen </w:t>
+      </w:r>
+      <w:r>
+        <w:rPr>
+          <w:rFonts w:eastAsia="Times New Roman" w:cs="Times New Roman" w:ascii="Times New Roman" w:hAnsi="Times New Roman"/>
+          <w:i/>
+          <w:sz w:val="16"/>
+        </w:rPr>
+        <w:t>ET</w:t>
+      </w:r>
+      <w:r>
+        <w:rPr>
+          <w:rFonts w:eastAsia="Times New Roman" w:cs="Times New Roman" w:ascii="Times New Roman" w:hAnsi="Times New Roman"/>
+          <w:i/>
+          <w:sz w:val="19"/>
+        </w:rPr>
+        <w:t>.</w:t>
+      </w:r>
+      <w:r>
+        <w:rPr>
+          <w:rFonts w:eastAsia="Times New Roman" w:cs="Times New Roman" w:ascii="Times New Roman" w:hAnsi="Times New Roman"/>
+          <w:i/>
+          <w:sz w:val="16"/>
+        </w:rPr>
+        <w:t>AL</w:t>
+      </w:r>
+      <w:r>
+        <w:rPr>
+          <w:rFonts w:eastAsia="Times New Roman" w:cs="Times New Roman" w:ascii="Times New Roman" w:hAnsi="Times New Roman"/>
+          <w:i/>
+          <w:sz w:val="19"/>
+        </w:rPr>
+        <w:t>.,</w:t>
+      </w:r>
+      <w:r>
+        <w:rPr>
+          <w:rFonts w:eastAsia="Times New Roman" w:cs="Times New Roman" w:ascii="Times New Roman" w:hAnsi="Times New Roman"/>
+          <w:sz w:val="23"/>
+        </w:rPr>
+        <w:t xml:space="preserve"> [71] have developed probabilistic neural network to solve incident detection problem. Efficient incident management is an important issue in freeway traffic management system. A wide range of incidents that include different patterns under a variety of flow conditions and traffic periods were generated to train and evaluate the performance and the transferability of the proposed probabilistic neural network-based algorithm. Test results with simulation data showed that the probabilistic neural network has the potential to achieve good incident detection performance.</w:t>
+      </w:r>
+    </w:p>
+    <w:p>
+      <w:pPr>
+        <w:pStyle w:val="Normal"/>
+        <w:spacing w:lineRule="exact" w:line="71"/>
+        <w:ind w:left="780" w:right="440" w:firstLine="678"/>
+        <w:jc w:val="both"/>
+        <w:rPr>
+          <w:rFonts w:ascii="Times New Roman" w:hAnsi="Times New Roman" w:eastAsia="Times New Roman" w:cs="Times New Roman"/>
+          <w:sz w:val="23"/>
+        </w:rPr>
+      </w:pPr>
+      <w:r>
+        <w:rPr>
+          <w:rFonts w:eastAsia="Times New Roman" w:cs="Times New Roman" w:ascii="Times New Roman" w:hAnsi="Times New Roman"/>
+          <w:sz w:val="23"/>
+        </w:rPr>
+      </w:r>
+    </w:p>
+    <w:p>
+      <w:pPr>
+        <w:pStyle w:val="Normal"/>
+        <w:spacing w:lineRule="auto" w:line="468"/>
+        <w:ind w:left="780" w:right="440" w:firstLine="678"/>
+        <w:jc w:val="both"/>
+        <w:rPr>
+          <w:rFonts w:ascii="Times New Roman" w:hAnsi="Times New Roman" w:eastAsia="Times New Roman" w:cs="Times New Roman"/>
+          <w:sz w:val="23"/>
+        </w:rPr>
+      </w:pPr>
+      <w:r>
+        <w:rPr>
+          <w:rFonts w:eastAsia="Times New Roman" w:cs="Times New Roman" w:ascii="Times New Roman" w:hAnsi="Times New Roman"/>
+          <w:sz w:val="22"/>
+        </w:rPr>
+        <w:t xml:space="preserve">For real time traffic incident detection, Xu </w:t>
+      </w:r>
+      <w:r>
+        <w:rPr>
+          <w:rFonts w:eastAsia="Times New Roman" w:cs="Times New Roman" w:ascii="Times New Roman" w:hAnsi="Times New Roman"/>
+          <w:i/>
+          <w:sz w:val="15"/>
+        </w:rPr>
+        <w:t>ET</w:t>
+      </w:r>
+      <w:r>
+        <w:rPr>
+          <w:rFonts w:eastAsia="Times New Roman" w:cs="Times New Roman" w:ascii="Times New Roman" w:hAnsi="Times New Roman"/>
+          <w:i/>
+          <w:sz w:val="18"/>
+        </w:rPr>
+        <w:t>.</w:t>
+      </w:r>
+      <w:r>
+        <w:rPr>
+          <w:rFonts w:eastAsia="Times New Roman" w:cs="Times New Roman" w:ascii="Times New Roman" w:hAnsi="Times New Roman"/>
+          <w:i/>
+          <w:sz w:val="15"/>
+        </w:rPr>
+        <w:t>AL</w:t>
+      </w:r>
+      <w:r>
+        <w:rPr>
+          <w:rFonts w:eastAsia="Times New Roman" w:cs="Times New Roman" w:ascii="Times New Roman" w:hAnsi="Times New Roman"/>
+          <w:i/>
+          <w:sz w:val="18"/>
+        </w:rPr>
+        <w:t>.,</w:t>
+      </w:r>
+      <w:r>
+        <w:rPr>
+          <w:rFonts w:eastAsia="Times New Roman" w:cs="Times New Roman" w:ascii="Times New Roman" w:hAnsi="Times New Roman"/>
+          <w:sz w:val="22"/>
+        </w:rPr>
+        <w:t xml:space="preserve"> [72] have developed a real time on-line adaptive algorithm. The developed method consists of two stages. First a real time adaptive on-line procedure is used to extract the significant components of traffic states,</w:t>
+      </w:r>
+      <w:r>
+        <w:rPr>
+          <w:rFonts w:eastAsia="Times New Roman" w:cs="Times New Roman" w:ascii="Times New Roman" w:hAnsi="Times New Roman"/>
+          <w:sz w:val="23"/>
+        </w:rPr>
+        <w:t>namely, average velocity and density of moving vehicles. Second, a neural network called fuzzy CMAC (Cerebellar Arithmetic Computer) has been applied to identify traffic incidents. CMAC consists of both fuzzy logic unit and neural network unit. The system will help drivers to select an optimum route, it will be able to provide information for efficient dispatching of emergency services and moreover, it will provide accurate knowledge of existing traffic conditions.</w:t>
+      </w:r>
+    </w:p>
+    <w:p>
+      <w:pPr>
+        <w:pStyle w:val="Normal"/>
+        <w:spacing w:lineRule="exact" w:line="75"/>
+        <w:rPr>
+          <w:rFonts w:ascii="Times New Roman" w:hAnsi="Times New Roman" w:eastAsia="Times New Roman" w:cs="Times New Roman"/>
+          <w:sz w:val="23"/>
+        </w:rPr>
+      </w:pPr>
+      <w:r>
+        <w:rPr>
+          <w:rFonts w:eastAsia="Times New Roman" w:cs="Times New Roman" w:ascii="Times New Roman" w:hAnsi="Times New Roman"/>
+          <w:sz w:val="23"/>
+        </w:rPr>
+      </w:r>
+    </w:p>
+    <w:p>
+      <w:pPr>
+        <w:pStyle w:val="Normal"/>
+        <w:spacing w:lineRule="auto" w:line="458"/>
+        <w:ind w:left="780" w:right="440" w:firstLine="678"/>
+        <w:jc w:val="both"/>
+        <w:rPr/>
+      </w:pPr>
+      <w:r>
+        <w:rPr>
+          <w:rFonts w:eastAsia="Times New Roman" w:cs="Times New Roman" w:ascii="Times New Roman" w:hAnsi="Times New Roman"/>
+          <w:sz w:val="23"/>
+        </w:rPr>
+        <w:t xml:space="preserve">Also Lee </w:t>
+      </w:r>
+      <w:r>
+        <w:rPr>
+          <w:rFonts w:eastAsia="Times New Roman" w:cs="Times New Roman" w:ascii="Times New Roman" w:hAnsi="Times New Roman"/>
+          <w:i/>
+          <w:sz w:val="16"/>
+        </w:rPr>
+        <w:t>ET</w:t>
+      </w:r>
+      <w:r>
+        <w:rPr>
+          <w:rFonts w:eastAsia="Times New Roman" w:cs="Times New Roman" w:ascii="Times New Roman" w:hAnsi="Times New Roman"/>
+          <w:i/>
+          <w:sz w:val="19"/>
+        </w:rPr>
+        <w:t>.</w:t>
+      </w:r>
+      <w:r>
+        <w:rPr>
+          <w:rFonts w:eastAsia="Times New Roman" w:cs="Times New Roman" w:ascii="Times New Roman" w:hAnsi="Times New Roman"/>
+          <w:i/>
+          <w:sz w:val="16"/>
+        </w:rPr>
+        <w:t>AL</w:t>
+      </w:r>
+      <w:r>
+        <w:rPr>
+          <w:rFonts w:eastAsia="Times New Roman" w:cs="Times New Roman" w:ascii="Times New Roman" w:hAnsi="Times New Roman"/>
+          <w:i/>
+          <w:sz w:val="19"/>
+        </w:rPr>
+        <w:t>.,</w:t>
+      </w:r>
+      <w:r>
+        <w:rPr>
+          <w:rFonts w:eastAsia="Times New Roman" w:cs="Times New Roman" w:ascii="Times New Roman" w:hAnsi="Times New Roman"/>
+          <w:sz w:val="23"/>
+        </w:rPr>
+        <w:t xml:space="preserve"> [73] have developed the fuzzy-logic-based incident detection algorithm that feeds an incident report (i.e., the time, location and severity of the incident) to the system’s optimization manager, which uses that information to determine the appropriate signal control strategy. The developed algorithm was tested under laboratory setting and its overall performance was encouraging in terms of detection rate, false alarm rate and mean time to detect. Fuzzy logic has been successfully used to detect traffic anomalies.</w:t>
+      </w:r>
+    </w:p>
+    <w:p>
+      <w:pPr>
+        <w:pStyle w:val="Normal"/>
+        <w:spacing w:lineRule="exact" w:line="70"/>
+        <w:rPr>
+          <w:rFonts w:ascii="Times New Roman" w:hAnsi="Times New Roman" w:eastAsia="Times New Roman" w:cs="Times New Roman"/>
+          <w:sz w:val="23"/>
+        </w:rPr>
+      </w:pPr>
+      <w:r>
+        <w:rPr>
+          <w:rFonts w:eastAsia="Times New Roman" w:cs="Times New Roman" w:ascii="Times New Roman" w:hAnsi="Times New Roman"/>
+          <w:sz w:val="23"/>
+        </w:rPr>
+      </w:r>
+    </w:p>
+    <w:p>
+      <w:pPr>
+        <w:pStyle w:val="Normal"/>
+        <w:spacing w:lineRule="auto" w:line="458"/>
+        <w:ind w:left="780" w:right="440" w:firstLine="678"/>
+        <w:jc w:val="both"/>
+        <w:rPr/>
+      </w:pPr>
+      <w:r>
+        <w:rPr>
+          <w:rFonts w:eastAsia="Times New Roman" w:cs="Times New Roman" w:ascii="Times New Roman" w:hAnsi="Times New Roman"/>
+          <w:sz w:val="23"/>
+        </w:rPr>
+        <w:t xml:space="preserve">Weil </w:t>
+      </w:r>
+      <w:r>
+        <w:rPr>
+          <w:rFonts w:eastAsia="Times New Roman" w:cs="Times New Roman" w:ascii="Times New Roman" w:hAnsi="Times New Roman"/>
+          <w:i/>
+          <w:sz w:val="16"/>
+        </w:rPr>
+        <w:t>ET</w:t>
+      </w:r>
+      <w:r>
+        <w:rPr>
+          <w:rFonts w:eastAsia="Times New Roman" w:cs="Times New Roman" w:ascii="Times New Roman" w:hAnsi="Times New Roman"/>
+          <w:i/>
+          <w:sz w:val="19"/>
+        </w:rPr>
+        <w:t>.</w:t>
+      </w:r>
+      <w:r>
+        <w:rPr>
+          <w:rFonts w:eastAsia="Times New Roman" w:cs="Times New Roman" w:ascii="Times New Roman" w:hAnsi="Times New Roman"/>
+          <w:i/>
+          <w:sz w:val="16"/>
+        </w:rPr>
+        <w:t>AL</w:t>
+      </w:r>
+      <w:r>
+        <w:rPr>
+          <w:rFonts w:eastAsia="Times New Roman" w:cs="Times New Roman" w:ascii="Times New Roman" w:hAnsi="Times New Roman"/>
+          <w:i/>
+          <w:sz w:val="19"/>
+        </w:rPr>
+        <w:t>.,</w:t>
+      </w:r>
+      <w:r>
+        <w:rPr>
+          <w:rFonts w:eastAsia="Times New Roman" w:cs="Times New Roman" w:ascii="Times New Roman" w:hAnsi="Times New Roman"/>
+          <w:sz w:val="23"/>
+        </w:rPr>
+        <w:t xml:space="preserve"> [74] have developed a novel time-indexed traffic anomaly detection algorithm. Depending on type of the day and time of the day the fuzzy sets “normal “ and “abnormal” are determined for each traffic descriptor by using unsupervised learning algorithm. Fusion of the multiple traffic descriptors, on per lane basis, in order to determine membership “normal” or “abnormal” lane status, is implemented with fuzzy composition techniques. Finally, each lane status is fused to determine an over all road segment status.</w:t>
+      </w:r>
+    </w:p>
+    <w:p>
+      <w:pPr>
+        <w:pStyle w:val="Normal"/>
+        <w:spacing w:lineRule="auto" w:line="458"/>
+        <w:ind w:left="780" w:right="440" w:firstLine="678"/>
+        <w:jc w:val="both"/>
+        <w:rPr>
+          <w:rFonts w:ascii="Times New Roman" w:hAnsi="Times New Roman" w:eastAsia="Times New Roman" w:cs="Times New Roman"/>
+          <w:sz w:val="23"/>
+        </w:rPr>
+      </w:pPr>
+      <w:r>
+        <w:rPr>
+          <w:rFonts w:eastAsia="Times New Roman" w:cs="Times New Roman" w:ascii="Times New Roman" w:hAnsi="Times New Roman"/>
+          <w:sz w:val="23"/>
+        </w:rPr>
+        <w:t>Intelligent techniques as a part of decision-making can be very effective. Fay [82] has developed a dispatching support system for use in railway operation control systems. System contains expert knowledge in fuzzy rules of the “IF-THEN” type. Actually system is a fuzzy Petri net notion that combines the graphical power of Petri nets and the capability of fuzzy sets to model rule-based expert knowledge in a decision support system. The proposed assistant system for dispatching support can be integrated into an operating center. Improvements can be seen in traffic performance, reliability and customer satisfaction.</w:t>
+      </w:r>
+    </w:p>
+    <w:p>
+      <w:pPr>
+        <w:pStyle w:val="Normal"/>
+        <w:spacing w:lineRule="exact" w:line="74"/>
+        <w:rPr>
+          <w:rFonts w:ascii="Times New Roman" w:hAnsi="Times New Roman" w:eastAsia="Times New Roman" w:cs="Times New Roman"/>
+          <w:sz w:val="23"/>
+        </w:rPr>
+      </w:pPr>
+      <w:r>
+        <w:rPr>
+          <w:rFonts w:eastAsia="Times New Roman" w:cs="Times New Roman" w:ascii="Times New Roman" w:hAnsi="Times New Roman"/>
+          <w:sz w:val="23"/>
+        </w:rPr>
+      </w:r>
+    </w:p>
+    <w:p>
+      <w:pPr>
+        <w:pStyle w:val="Normal"/>
+        <w:spacing w:lineRule="auto" w:line="460"/>
         <w:ind w:left="780" w:right="420" w:firstLine="678"/>
         <w:jc w:val="both"/>
-        <w:rPr>
+        <w:rPr/>
+      </w:pPr>
+      <w:r>
+        <w:rPr>
+          <w:rFonts w:eastAsia="Times New Roman" w:cs="Times New Roman" w:ascii="Times New Roman" w:hAnsi="Times New Roman"/>
+          <w:sz w:val="23"/>
+        </w:rPr>
+        <w:t xml:space="preserve">Correspondingly, Hegyi </w:t>
+      </w:r>
+      <w:r>
+        <w:rPr>
+          <w:rFonts w:eastAsia="Times New Roman" w:cs="Times New Roman" w:ascii="Times New Roman" w:hAnsi="Times New Roman"/>
+          <w:i/>
+          <w:sz w:val="16"/>
+        </w:rPr>
+        <w:t>ET</w:t>
+      </w:r>
+      <w:r>
+        <w:rPr>
+          <w:rFonts w:eastAsia="Times New Roman" w:cs="Times New Roman" w:ascii="Times New Roman" w:hAnsi="Times New Roman"/>
+          <w:i/>
+          <w:sz w:val="19"/>
+        </w:rPr>
+        <w:t>.</w:t>
+      </w:r>
+      <w:r>
+        <w:rPr>
+          <w:rFonts w:eastAsia="Times New Roman" w:cs="Times New Roman" w:ascii="Times New Roman" w:hAnsi="Times New Roman"/>
+          <w:i/>
+          <w:sz w:val="16"/>
+        </w:rPr>
+        <w:t>AL</w:t>
+      </w:r>
+      <w:r>
+        <w:rPr>
+          <w:rFonts w:eastAsia="Times New Roman" w:cs="Times New Roman" w:ascii="Times New Roman" w:hAnsi="Times New Roman"/>
+          <w:i/>
+          <w:sz w:val="19"/>
+        </w:rPr>
+        <w:t>.,</w:t>
+      </w:r>
+      <w:r>
+        <w:rPr>
+          <w:rFonts w:eastAsia="Times New Roman" w:cs="Times New Roman" w:ascii="Times New Roman" w:hAnsi="Times New Roman"/>
+          <w:sz w:val="23"/>
+        </w:rPr>
+        <w:t xml:space="preserve"> [83] have presented a fuzzy decision support system (FDSS) for assist the operators of the traffic control system. Fuzzy decision support system is part of a larger traffic support system and it can be used to provide a limited list of appropriate combinations of traffic control measures for a given traffic situation. The main role of the fuzzy decision support system is to suggest whether a particular local traffic controller or control measure should be activated or not. The kernel of the system is a fuzzy case-base that is constructed using simulated scenarios. The FDSS uses a case-base and a fuzzy interpolation to generate a ranked listing of combinations of control measures and their estimated performance. In the future system will be complemented with an adaptive learning feature and with a set of fuzzy rules that incorporate heuristic knowledge of experienced traffic operators.</w:t>
+      </w:r>
+    </w:p>
+    <w:p>
+      <w:pPr>
+        <w:pStyle w:val="Normal"/>
+        <w:spacing w:lineRule="exact" w:line="74"/>
+        <w:rPr>
+          <w:rFonts w:ascii="Times New Roman" w:hAnsi="Times New Roman" w:eastAsia="Times New Roman" w:cs="Times New Roman"/>
+          <w:sz w:val="23"/>
+        </w:rPr>
+      </w:pPr>
+      <w:r>
+        <w:rPr>
+          <w:rFonts w:eastAsia="Times New Roman" w:cs="Times New Roman" w:ascii="Times New Roman" w:hAnsi="Times New Roman"/>
+          <w:sz w:val="23"/>
+        </w:rPr>
+      </w:r>
+    </w:p>
+    <w:p>
+      <w:pPr>
+        <w:pStyle w:val="Normal"/>
+        <w:spacing w:lineRule="auto" w:line="468"/>
+        <w:ind w:left="780" w:right="440" w:firstLine="678"/>
+        <w:jc w:val="both"/>
+        <w:rPr>
+          <w:rFonts w:ascii="Times New Roman" w:hAnsi="Times New Roman" w:eastAsia="Times New Roman" w:cs="Times New Roman"/>
+          <w:sz w:val="23"/>
+        </w:rPr>
+      </w:pPr>
+      <w:r>
+        <w:rPr>
+          <w:rFonts w:eastAsia="Times New Roman" w:cs="Times New Roman" w:ascii="Times New Roman" w:hAnsi="Times New Roman"/>
           <w:sz w:val="22"/>
         </w:rPr>
-      </w:pPr>
-      <w:r>
-        <w:rPr>
-          <w:rFonts w:eastAsia="Times New Roman" w:cs="Times New Roman" w:ascii="Times New Roman" w:hAnsi="Times New Roman"/>
-          <w:b w:val="false"/>
-          <w:bCs w:val="false"/>
-          <w:i w:val="false"/>
-          <w:iCs w:val="false"/>
-          <w:sz w:val="23"/>
-          <w:szCs w:val="28"/>
+        <w:t xml:space="preserve">Aid Decision-making fuzzy system is very useful because a lot of knowledge in the real situation concerning decision-making is uncertain. That was kept in mind when Aziz </w:t>
+      </w:r>
+      <w:r>
+        <w:rPr>
+          <w:rFonts w:eastAsia="Times New Roman" w:cs="Times New Roman" w:ascii="Times New Roman" w:hAnsi="Times New Roman"/>
+          <w:i/>
+          <w:sz w:val="15"/>
+        </w:rPr>
+        <w:t>ET</w:t>
+      </w:r>
+      <w:r>
+        <w:rPr>
+          <w:rFonts w:eastAsia="Times New Roman" w:cs="Times New Roman" w:ascii="Times New Roman" w:hAnsi="Times New Roman"/>
+          <w:i/>
+          <w:sz w:val="18"/>
+        </w:rPr>
+        <w:t>.</w:t>
+      </w:r>
+      <w:r>
+        <w:rPr>
+          <w:rFonts w:eastAsia="Times New Roman" w:cs="Times New Roman" w:ascii="Times New Roman" w:hAnsi="Times New Roman"/>
+          <w:i/>
+          <w:sz w:val="15"/>
+        </w:rPr>
+        <w:t>AL</w:t>
+      </w:r>
+      <w:r>
+        <w:rPr>
+          <w:rFonts w:eastAsia="Times New Roman" w:cs="Times New Roman" w:ascii="Times New Roman" w:hAnsi="Times New Roman"/>
+          <w:i/>
+          <w:sz w:val="18"/>
+        </w:rPr>
+        <w:t>.,</w:t>
+      </w:r>
+      <w:r>
+        <w:rPr>
+          <w:rFonts w:eastAsia="Times New Roman" w:cs="Times New Roman" w:ascii="Times New Roman" w:hAnsi="Times New Roman"/>
+          <w:sz w:val="22"/>
+        </w:rPr>
+        <w:t xml:space="preserve"> [84] developed a new strategy for the aid decision-making based on the fuzzy </w:t>
+      </w:r>
+      <w:r>
+        <w:rPr>
+          <w:rFonts w:eastAsia="Times New Roman" w:cs="Times New Roman" w:ascii="Times New Roman" w:hAnsi="Times New Roman"/>
+          <w:sz w:val="23"/>
+        </w:rPr>
+        <w:t>inferences in the traffic regulation of an urban bus network. The system helps operators of the urban bus network to solve the problem of connections between buses.</w:t>
+      </w:r>
+    </w:p>
+    <w:p>
+      <w:pPr>
+        <w:pStyle w:val="Normal"/>
+        <w:spacing w:lineRule="exact" w:line="120"/>
+        <w:rPr>
+          <w:rFonts w:ascii="Times New Roman" w:hAnsi="Times New Roman" w:eastAsia="Times New Roman" w:cs="Times New Roman"/>
+          <w:sz w:val="23"/>
+        </w:rPr>
+      </w:pPr>
+      <w:r>
+        <w:rPr>
+          <w:rFonts w:eastAsia="Times New Roman" w:cs="Times New Roman" w:ascii="Times New Roman" w:hAnsi="Times New Roman"/>
+          <w:sz w:val="23"/>
+        </w:rPr>
+      </w:r>
+    </w:p>
+    <w:p>
+      <w:pPr>
+        <w:pStyle w:val="Normal"/>
+        <w:spacing w:lineRule="auto" w:line="458"/>
+        <w:ind w:left="780" w:right="440" w:firstLine="678"/>
+        <w:jc w:val="both"/>
+        <w:rPr/>
+      </w:pPr>
+      <w:r>
+        <w:rPr>
+          <w:rFonts w:eastAsia="Times New Roman" w:cs="Times New Roman" w:ascii="Times New Roman" w:hAnsi="Times New Roman"/>
+          <w:sz w:val="23"/>
+        </w:rPr>
+        <w:t xml:space="preserve">Sadek </w:t>
+      </w:r>
+      <w:r>
+        <w:rPr>
+          <w:rFonts w:eastAsia="Times New Roman" w:cs="Times New Roman" w:ascii="Times New Roman" w:hAnsi="Times New Roman"/>
+          <w:i/>
+          <w:sz w:val="16"/>
+        </w:rPr>
+        <w:t>ET</w:t>
+      </w:r>
+      <w:r>
+        <w:rPr>
+          <w:rFonts w:eastAsia="Times New Roman" w:cs="Times New Roman" w:ascii="Times New Roman" w:hAnsi="Times New Roman"/>
+          <w:i/>
+          <w:sz w:val="19"/>
+        </w:rPr>
+        <w:t>.</w:t>
+      </w:r>
+      <w:r>
+        <w:rPr>
+          <w:rFonts w:eastAsia="Times New Roman" w:cs="Times New Roman" w:ascii="Times New Roman" w:hAnsi="Times New Roman"/>
+          <w:i/>
+          <w:sz w:val="16"/>
+        </w:rPr>
+        <w:t>AL</w:t>
+      </w:r>
+      <w:r>
+        <w:rPr>
+          <w:rFonts w:eastAsia="Times New Roman" w:cs="Times New Roman" w:ascii="Times New Roman" w:hAnsi="Times New Roman"/>
+          <w:i/>
+          <w:sz w:val="19"/>
+        </w:rPr>
+        <w:t>.,</w:t>
+      </w:r>
+      <w:r>
+        <w:rPr>
+          <w:rFonts w:eastAsia="Times New Roman" w:cs="Times New Roman" w:ascii="Times New Roman" w:hAnsi="Times New Roman"/>
+          <w:sz w:val="23"/>
+        </w:rPr>
+        <w:t xml:space="preserve"> [85] have examined the potential for using case-based reasoning (CBR), an emerging artificial intelligence paradigm, to overcome this task. In their study a prototype CBR routing system for interstate network in Hampton Roads, Virginia, was developed. Cases for building the system’s case-base was generated using heuristic dynamic traffic assignment (DTA) model designed for region. The results showed that the prototype system is capable of running in real-time, and of producing high quality solutions using case-bases of reasonable size.</w:t>
+      </w:r>
+    </w:p>
+    <w:p>
+      <w:pPr>
+        <w:pStyle w:val="Normal"/>
+        <w:spacing w:lineRule="exact" w:line="71"/>
+        <w:rPr>
+          <w:rFonts w:ascii="Times New Roman" w:hAnsi="Times New Roman" w:eastAsia="Times New Roman" w:cs="Times New Roman"/>
+          <w:sz w:val="23"/>
+        </w:rPr>
+      </w:pPr>
+      <w:r>
+        <w:rPr>
+          <w:rFonts w:eastAsia="Times New Roman" w:cs="Times New Roman" w:ascii="Times New Roman" w:hAnsi="Times New Roman"/>
+          <w:sz w:val="23"/>
+        </w:rPr>
+      </w:r>
+    </w:p>
+    <w:p>
+      <w:pPr>
+        <w:pStyle w:val="Normal"/>
+        <w:spacing w:lineRule="auto" w:line="415"/>
+        <w:ind w:left="780" w:right="420" w:firstLine="678"/>
+        <w:jc w:val="both"/>
+        <w:rPr/>
+      </w:pPr>
+      <w:r>
+        <w:rPr>
+          <w:rFonts w:eastAsia="Times New Roman" w:cs="Times New Roman" w:ascii="Times New Roman" w:hAnsi="Times New Roman"/>
+          <w:sz w:val="23"/>
+        </w:rPr>
+        <w:t xml:space="preserve">Montero </w:t>
+      </w:r>
+      <w:r>
+        <w:rPr>
+          <w:rFonts w:eastAsia="Times New Roman" w:cs="Times New Roman" w:ascii="Times New Roman" w:hAnsi="Times New Roman"/>
+          <w:i/>
+          <w:sz w:val="16"/>
+        </w:rPr>
+        <w:t>ET</w:t>
+      </w:r>
+      <w:r>
+        <w:rPr>
+          <w:rFonts w:eastAsia="Times New Roman" w:cs="Times New Roman" w:ascii="Times New Roman" w:hAnsi="Times New Roman"/>
+          <w:i/>
+          <w:sz w:val="19"/>
+        </w:rPr>
+        <w:t>.</w:t>
+      </w:r>
+      <w:r>
+        <w:rPr>
+          <w:rFonts w:eastAsia="Times New Roman" w:cs="Times New Roman" w:ascii="Times New Roman" w:hAnsi="Times New Roman"/>
+          <w:i/>
+          <w:sz w:val="16"/>
+        </w:rPr>
+        <w:t>AL</w:t>
+      </w:r>
+      <w:r>
+        <w:rPr>
+          <w:rFonts w:eastAsia="Times New Roman" w:cs="Times New Roman" w:ascii="Times New Roman" w:hAnsi="Times New Roman"/>
+          <w:i/>
+          <w:sz w:val="19"/>
+        </w:rPr>
+        <w:t>.,</w:t>
+      </w:r>
+      <w:r>
+        <w:rPr>
+          <w:rFonts w:eastAsia="Times New Roman" w:cs="Times New Roman" w:ascii="Times New Roman" w:hAnsi="Times New Roman"/>
+          <w:sz w:val="23"/>
+        </w:rPr>
+        <w:t xml:space="preserve"> [86] have developed a combined methodology for transportation planning assessment. The methodology is a combination of a well-known traffic assignment tool, the EMME/2 model, with a microscopic traffic simulator, Advanced Interactive Microscopic Simulator For Urban and Non-Urban Networks (AIMSUN2) with emphasis on the description of the specific interfaces that make consistent the combination of both tools in Generic Environment for Traffic Analysis and Modeling (GETRAM) environment. GETRAM environment has open and flexible computer architecture suitable for modeling complex transportation systems. Evolutionary algorithms seemed to achieve some success as a planning tool of different kind of networks.</w:t>
+      </w:r>
+    </w:p>
+    <w:p>
+      <w:pPr>
+        <w:pStyle w:val="Normal"/>
+        <w:spacing w:lineRule="exact" w:line="66"/>
+        <w:rPr>
+          <w:rFonts w:ascii="Times New Roman" w:hAnsi="Times New Roman" w:eastAsia="Times New Roman" w:cs="Times New Roman"/>
+          <w:sz w:val="23"/>
+        </w:rPr>
+      </w:pPr>
+      <w:r>
+        <w:rPr>
+          <w:rFonts w:eastAsia="Times New Roman" w:cs="Times New Roman" w:ascii="Times New Roman" w:hAnsi="Times New Roman"/>
+          <w:sz w:val="23"/>
+        </w:rPr>
+      </w:r>
+    </w:p>
+    <w:p>
+      <w:pPr>
+        <w:pStyle w:val="Normal"/>
+        <w:spacing w:lineRule="auto" w:line="458"/>
+        <w:ind w:left="780" w:right="440" w:firstLine="678"/>
+        <w:jc w:val="both"/>
+        <w:rPr/>
+      </w:pPr>
+      <w:r>
+        <w:rPr>
+          <w:rFonts w:eastAsia="Times New Roman" w:cs="Times New Roman" w:ascii="Times New Roman" w:hAnsi="Times New Roman"/>
+          <w:sz w:val="23"/>
+        </w:rPr>
+        <w:t xml:space="preserve">Bielli </w:t>
+      </w:r>
+      <w:r>
+        <w:rPr>
+          <w:rFonts w:eastAsia="Times New Roman" w:cs="Times New Roman" w:ascii="Times New Roman" w:hAnsi="Times New Roman"/>
+          <w:i/>
+          <w:sz w:val="16"/>
+        </w:rPr>
+        <w:t>ET</w:t>
+      </w:r>
+      <w:r>
+        <w:rPr>
+          <w:rFonts w:eastAsia="Times New Roman" w:cs="Times New Roman" w:ascii="Times New Roman" w:hAnsi="Times New Roman"/>
+          <w:i/>
+          <w:sz w:val="19"/>
+        </w:rPr>
+        <w:t>.</w:t>
+      </w:r>
+      <w:r>
+        <w:rPr>
+          <w:rFonts w:eastAsia="Times New Roman" w:cs="Times New Roman" w:ascii="Times New Roman" w:hAnsi="Times New Roman"/>
+          <w:i/>
+          <w:sz w:val="16"/>
+        </w:rPr>
+        <w:t>AL</w:t>
+      </w:r>
+      <w:r>
+        <w:rPr>
+          <w:rFonts w:eastAsia="Times New Roman" w:cs="Times New Roman" w:ascii="Times New Roman" w:hAnsi="Times New Roman"/>
+          <w:i/>
+          <w:sz w:val="19"/>
+        </w:rPr>
+        <w:t>.,</w:t>
+      </w:r>
+      <w:r>
+        <w:rPr>
+          <w:rFonts w:eastAsia="Times New Roman" w:cs="Times New Roman" w:ascii="Times New Roman" w:hAnsi="Times New Roman"/>
+          <w:sz w:val="23"/>
+        </w:rPr>
+        <w:t xml:space="preserve"> [87] have developed a GA-based heuristic method for bus network optimization. The different networks of buses create the initial population for genetic operators. The final result after genetic manipulation is set of bus network each equipped with fitness function that describes the performance of that network. This heuristic was implemented for bus network planning in northern Italy, Parma. Results were found promising. Future developments are related the usage of neural networks for fitness function evaluation or usage of n-best solutions container.</w:t>
+      </w:r>
+    </w:p>
+    <w:p>
+      <w:pPr>
+        <w:pStyle w:val="Normal"/>
+        <w:spacing w:lineRule="auto" w:line="456"/>
+        <w:ind w:left="780" w:right="440" w:firstLine="678"/>
+        <w:jc w:val="both"/>
+        <w:rPr/>
+      </w:pPr>
+      <w:r>
+        <w:rPr>
+          <w:rFonts w:eastAsia="Times New Roman" w:cs="Times New Roman" w:ascii="Times New Roman" w:hAnsi="Times New Roman"/>
+          <w:sz w:val="23"/>
+        </w:rPr>
+        <w:t xml:space="preserve">Correspondingly Lin </w:t>
+      </w:r>
+      <w:r>
+        <w:rPr>
+          <w:rFonts w:eastAsia="Times New Roman" w:cs="Times New Roman" w:ascii="Times New Roman" w:hAnsi="Times New Roman"/>
+          <w:i/>
+          <w:sz w:val="16"/>
+        </w:rPr>
+        <w:t>ET</w:t>
+      </w:r>
+      <w:r>
+        <w:rPr>
+          <w:rFonts w:eastAsia="Times New Roman" w:cs="Times New Roman" w:ascii="Times New Roman" w:hAnsi="Times New Roman"/>
+          <w:i/>
+          <w:sz w:val="19"/>
+        </w:rPr>
+        <w:t>.</w:t>
+      </w:r>
+      <w:r>
+        <w:rPr>
+          <w:rFonts w:eastAsia="Times New Roman" w:cs="Times New Roman" w:ascii="Times New Roman" w:hAnsi="Times New Roman"/>
+          <w:i/>
+          <w:sz w:val="16"/>
+        </w:rPr>
+        <w:t>AL</w:t>
+      </w:r>
+      <w:r>
+        <w:rPr>
+          <w:rFonts w:eastAsia="Times New Roman" w:cs="Times New Roman" w:ascii="Times New Roman" w:hAnsi="Times New Roman"/>
+          <w:i/>
+          <w:sz w:val="19"/>
+        </w:rPr>
+        <w:t>.,</w:t>
+      </w:r>
+      <w:r>
+        <w:rPr>
+          <w:rFonts w:eastAsia="Times New Roman" w:cs="Times New Roman" w:ascii="Times New Roman" w:hAnsi="Times New Roman"/>
+          <w:sz w:val="23"/>
+        </w:rPr>
+        <w:t xml:space="preserve"> [95] have introduced a versatile traffic flow model capable of making optimal traffic predictions. Furthermore this model can be used to evaluate various traffic-light timing plans. It also provides a framework for implementing adaptive traffic signal controllers based on fuzzy logic technology. The paper presented the procedure for the design of an adaptive fuzzy controller.</w:t>
+      </w:r>
+    </w:p>
+    <w:p>
+      <w:pPr>
+        <w:pStyle w:val="Normal"/>
+        <w:spacing w:lineRule="exact" w:line="78"/>
+        <w:rPr>
+          <w:rFonts w:ascii="Times New Roman" w:hAnsi="Times New Roman" w:eastAsia="Times New Roman" w:cs="Times New Roman"/>
+          <w:sz w:val="23"/>
+        </w:rPr>
+      </w:pPr>
+      <w:r>
+        <w:rPr>
+          <w:rFonts w:eastAsia="Times New Roman" w:cs="Times New Roman" w:ascii="Times New Roman" w:hAnsi="Times New Roman"/>
+          <w:sz w:val="23"/>
+        </w:rPr>
+      </w:r>
+    </w:p>
+    <w:p>
+      <w:pPr>
+        <w:pStyle w:val="Normal"/>
+        <w:spacing w:lineRule="auto" w:line="456"/>
+        <w:ind w:left="780" w:right="420" w:firstLine="678"/>
+        <w:jc w:val="both"/>
+        <w:rPr/>
+      </w:pPr>
+      <w:r>
+        <w:rPr>
+          <w:rFonts w:eastAsia="Times New Roman" w:cs="Times New Roman" w:ascii="Times New Roman" w:hAnsi="Times New Roman"/>
+          <w:sz w:val="23"/>
+        </w:rPr>
+        <w:t xml:space="preserve">The study of Niittymäki </w:t>
+      </w:r>
+      <w:r>
+        <w:rPr>
+          <w:rFonts w:eastAsia="Times New Roman" w:cs="Times New Roman" w:ascii="Times New Roman" w:hAnsi="Times New Roman"/>
+          <w:i/>
+          <w:sz w:val="16"/>
+        </w:rPr>
+        <w:t>ET</w:t>
+      </w:r>
+      <w:r>
+        <w:rPr>
+          <w:rFonts w:eastAsia="Times New Roman" w:cs="Times New Roman" w:ascii="Times New Roman" w:hAnsi="Times New Roman"/>
+          <w:i/>
+          <w:sz w:val="19"/>
+        </w:rPr>
+        <w:t>.</w:t>
+      </w:r>
+      <w:r>
+        <w:rPr>
+          <w:rFonts w:eastAsia="Times New Roman" w:cs="Times New Roman" w:ascii="Times New Roman" w:hAnsi="Times New Roman"/>
+          <w:i/>
+          <w:sz w:val="16"/>
+        </w:rPr>
+        <w:t>AL</w:t>
+      </w:r>
+      <w:r>
+        <w:rPr>
+          <w:rFonts w:eastAsia="Times New Roman" w:cs="Times New Roman" w:ascii="Times New Roman" w:hAnsi="Times New Roman"/>
+          <w:i/>
+          <w:sz w:val="19"/>
+        </w:rPr>
+        <w:t>.,</w:t>
+      </w:r>
+      <w:r>
+        <w:rPr>
+          <w:rFonts w:eastAsia="Times New Roman" w:cs="Times New Roman" w:ascii="Times New Roman" w:hAnsi="Times New Roman"/>
+          <w:sz w:val="23"/>
+        </w:rPr>
+        <w:t xml:space="preserve"> [96] discusses the fuzzy traffic signal control in general and presents some results of fuzzy signal control. Traffic signal control is a control problem with number of complex and sometimes conflicting variables and objects. The final hypothesis is that fuzzy signal control can achieve better performance compared to traditional vehicle actuated signal control.</w:t>
+      </w:r>
+    </w:p>
+    <w:p>
+      <w:pPr>
+        <w:pStyle w:val="Normal"/>
+        <w:spacing w:lineRule="exact" w:line="78"/>
+        <w:rPr>
+          <w:rFonts w:ascii="Times New Roman" w:hAnsi="Times New Roman" w:eastAsia="Times New Roman" w:cs="Times New Roman"/>
+          <w:sz w:val="23"/>
+        </w:rPr>
+      </w:pPr>
+      <w:r>
+        <w:rPr>
+          <w:rFonts w:eastAsia="Times New Roman" w:cs="Times New Roman" w:ascii="Times New Roman" w:hAnsi="Times New Roman"/>
+          <w:sz w:val="23"/>
+        </w:rPr>
+      </w:r>
+    </w:p>
+    <w:p>
+      <w:pPr>
+        <w:pStyle w:val="Normal"/>
+        <w:spacing w:lineRule="auto" w:line="480"/>
+        <w:ind w:left="780" w:right="440" w:firstLine="678"/>
+        <w:jc w:val="both"/>
+        <w:rPr>
+          <w:rFonts w:ascii="Times New Roman" w:hAnsi="Times New Roman" w:eastAsia="Times New Roman" w:cs="Times New Roman"/>
+          <w:sz w:val="23"/>
+        </w:rPr>
+      </w:pPr>
+      <w:r>
+        <w:rPr>
+          <w:rFonts w:eastAsia="Times New Roman" w:cs="Times New Roman" w:ascii="Times New Roman" w:hAnsi="Times New Roman"/>
+          <w:sz w:val="22"/>
+        </w:rPr>
+        <w:t xml:space="preserve">Beauchamp-Baez </w:t>
+      </w:r>
+      <w:r>
+        <w:rPr>
+          <w:rFonts w:eastAsia="Times New Roman" w:cs="Times New Roman" w:ascii="Times New Roman" w:hAnsi="Times New Roman"/>
+          <w:i/>
+          <w:sz w:val="15"/>
+        </w:rPr>
+        <w:t>ET</w:t>
+      </w:r>
+      <w:r>
+        <w:rPr>
+          <w:rFonts w:eastAsia="Times New Roman" w:cs="Times New Roman" w:ascii="Times New Roman" w:hAnsi="Times New Roman"/>
+          <w:i/>
+          <w:sz w:val="18"/>
+        </w:rPr>
+        <w:t>.</w:t>
+      </w:r>
+      <w:r>
+        <w:rPr>
+          <w:rFonts w:eastAsia="Times New Roman" w:cs="Times New Roman" w:ascii="Times New Roman" w:hAnsi="Times New Roman"/>
+          <w:i/>
+          <w:sz w:val="15"/>
+        </w:rPr>
+        <w:t>AL</w:t>
+      </w:r>
+      <w:r>
+        <w:rPr>
+          <w:rFonts w:eastAsia="Times New Roman" w:cs="Times New Roman" w:ascii="Times New Roman" w:hAnsi="Times New Roman"/>
+          <w:i/>
+          <w:sz w:val="18"/>
+        </w:rPr>
+        <w:t>.,</w:t>
+      </w:r>
+      <w:r>
+        <w:rPr>
+          <w:rFonts w:eastAsia="Times New Roman" w:cs="Times New Roman" w:ascii="Times New Roman" w:hAnsi="Times New Roman"/>
+          <w:sz w:val="22"/>
+        </w:rPr>
+        <w:t xml:space="preserve"> [97] have developed a new fuzzy logic approach for traffic control. The developed system is a fuzzy logic based phase sequencer (PS) for signalized intersection control. The phase sequencer operates in conjunction to the fuzzy logic controller for traffic systems (FLC-TS). PS decides when to finish a phase and also determines what should be the next phase based on the traffic demand and the time elapsed since the last time maneuver was attended. Results did not show a significant difference between the FLC-TS and the PS + FLC-TS. The adaptive tuning of the membership functions and rule base of the PS might result better performance.</w:t>
+      </w:r>
+    </w:p>
+    <w:p>
+      <w:pPr>
+        <w:pStyle w:val="Normal"/>
+        <w:spacing w:lineRule="exact" w:line="120"/>
+        <w:rPr>
+          <w:rFonts w:ascii="Times New Roman" w:hAnsi="Times New Roman" w:eastAsia="Times New Roman" w:cs="Times New Roman"/>
+          <w:sz w:val="23"/>
+        </w:rPr>
+      </w:pPr>
+      <w:r>
+        <w:rPr>
+          <w:rFonts w:eastAsia="Times New Roman" w:cs="Times New Roman" w:ascii="Times New Roman" w:hAnsi="Times New Roman"/>
+          <w:sz w:val="23"/>
+        </w:rPr>
+      </w:r>
+    </w:p>
+    <w:p>
+      <w:pPr>
+        <w:pStyle w:val="Normal"/>
+        <w:spacing w:lineRule="auto" w:line="456"/>
+        <w:ind w:left="780" w:right="440" w:firstLine="678"/>
+        <w:jc w:val="both"/>
+        <w:rPr/>
+      </w:pPr>
+      <w:r>
+        <w:rPr>
+          <w:rFonts w:eastAsia="Times New Roman" w:cs="Times New Roman" w:ascii="Times New Roman" w:hAnsi="Times New Roman"/>
+          <w:sz w:val="23"/>
+        </w:rPr>
+        <w:t xml:space="preserve">Krause </w:t>
+      </w:r>
+      <w:r>
+        <w:rPr>
+          <w:rFonts w:eastAsia="Times New Roman" w:cs="Times New Roman" w:ascii="Times New Roman" w:hAnsi="Times New Roman"/>
+          <w:i/>
+          <w:sz w:val="16"/>
+        </w:rPr>
+        <w:t>ET</w:t>
+      </w:r>
+      <w:r>
+        <w:rPr>
+          <w:rFonts w:eastAsia="Times New Roman" w:cs="Times New Roman" w:ascii="Times New Roman" w:hAnsi="Times New Roman"/>
+          <w:i/>
+          <w:sz w:val="19"/>
+        </w:rPr>
+        <w:t>.</w:t>
+      </w:r>
+      <w:r>
+        <w:rPr>
+          <w:rFonts w:eastAsia="Times New Roman" w:cs="Times New Roman" w:ascii="Times New Roman" w:hAnsi="Times New Roman"/>
+          <w:i/>
+          <w:sz w:val="16"/>
+        </w:rPr>
+        <w:t>AL</w:t>
+      </w:r>
+      <w:r>
+        <w:rPr>
+          <w:rFonts w:eastAsia="Times New Roman" w:cs="Times New Roman" w:ascii="Times New Roman" w:hAnsi="Times New Roman"/>
+          <w:i/>
+          <w:sz w:val="19"/>
+        </w:rPr>
+        <w:t>.,</w:t>
+      </w:r>
+      <w:r>
+        <w:rPr>
+          <w:rFonts w:eastAsia="Times New Roman" w:cs="Times New Roman" w:ascii="Times New Roman" w:hAnsi="Times New Roman"/>
+          <w:sz w:val="23"/>
+        </w:rPr>
+        <w:t xml:space="preserve"> [101] have used fuzzy logic for two different kind of traffic management problem. First fuzzy logic is used to take into account the uncertainties of traffic data, and to detect traffic congestion in isolated road sections. Second, a fuzzy model based traffic control approach has been introduced. The approach was also implemented in an existing traffic control system in Germany. The results were compared with the previous approach based on conventional control technology.</w:t>
+      </w:r>
+    </w:p>
+    <w:p>
+      <w:pPr>
+        <w:pStyle w:val="Normal"/>
+        <w:spacing w:lineRule="exact" w:line="75"/>
+        <w:rPr>
+          <w:rFonts w:ascii="Times New Roman" w:hAnsi="Times New Roman" w:eastAsia="Times New Roman" w:cs="Times New Roman"/>
+          <w:sz w:val="23"/>
+        </w:rPr>
+      </w:pPr>
+      <w:r>
+        <w:rPr>
+          <w:rFonts w:eastAsia="Times New Roman" w:cs="Times New Roman" w:ascii="Times New Roman" w:hAnsi="Times New Roman"/>
+          <w:sz w:val="23"/>
+        </w:rPr>
+      </w:r>
+    </w:p>
+    <w:p>
+      <w:pPr>
+        <w:pStyle w:val="Normal"/>
+        <w:spacing w:lineRule="auto" w:line="470"/>
+        <w:ind w:left="780" w:right="420" w:firstLine="678"/>
+        <w:jc w:val="both"/>
+        <w:rPr/>
+      </w:pPr>
+      <w:r>
+        <w:rPr>
+          <w:rFonts w:eastAsia="Times New Roman" w:cs="Times New Roman" w:ascii="Times New Roman" w:hAnsi="Times New Roman"/>
+          <w:sz w:val="22"/>
+        </w:rPr>
+        <w:t xml:space="preserve">Gasser Auda </w:t>
+      </w:r>
+      <w:r>
+        <w:rPr>
+          <w:rFonts w:eastAsia="Times New Roman" w:cs="Times New Roman" w:ascii="Times New Roman" w:hAnsi="Times New Roman"/>
+          <w:i/>
+          <w:sz w:val="15"/>
+        </w:rPr>
+        <w:t>ET</w:t>
+      </w:r>
+      <w:r>
+        <w:rPr>
+          <w:rFonts w:eastAsia="Times New Roman" w:cs="Times New Roman" w:ascii="Times New Roman" w:hAnsi="Times New Roman"/>
+          <w:i/>
+          <w:sz w:val="18"/>
+        </w:rPr>
+        <w:t>.</w:t>
+      </w:r>
+      <w:r>
+        <w:rPr>
+          <w:rFonts w:eastAsia="Times New Roman" w:cs="Times New Roman" w:ascii="Times New Roman" w:hAnsi="Times New Roman"/>
+          <w:i/>
+          <w:sz w:val="15"/>
+        </w:rPr>
+        <w:t>AL</w:t>
+      </w:r>
+      <w:r>
+        <w:rPr>
+          <w:rFonts w:eastAsia="Times New Roman" w:cs="Times New Roman" w:ascii="Times New Roman" w:hAnsi="Times New Roman"/>
+          <w:i/>
+          <w:sz w:val="18"/>
+        </w:rPr>
+        <w:t>.,</w:t>
+      </w:r>
+      <w:r>
+        <w:rPr>
+          <w:rFonts w:eastAsia="Times New Roman" w:cs="Times New Roman" w:ascii="Times New Roman" w:hAnsi="Times New Roman"/>
+          <w:sz w:val="22"/>
+        </w:rPr>
+        <w:t xml:space="preserve"> [102] developed a mobile, bus-mounted machine vision system for transit and traffic monitoring in urban corridors, as required by Intelligent Transportation Systems. In contrast to earlier machine vision technologies used for traffic management, which mainly rely on simple algorithms to detect certain traffic characteristics, the new proposed approach makes use of a recent trend in computer vision research; namely the active vision paradigm. Active vision systems have mechanisms that can actively control camera parameters such as orientation, focus, zoom, and vengeance in response to the requirements of the task and external stimuli. Mounting active vision systems on buses will have the advantage of providing real-time feedback of the current traffic conditions while possessing the intelligence and visual skills which allow them to interact with a rapidly changing dynamic environment such as moving traffic.</w:t>
+      </w:r>
+    </w:p>
+    <w:p>
+      <w:pPr>
+        <w:pStyle w:val="Normal"/>
+        <w:spacing w:lineRule="auto" w:line="444"/>
+        <w:ind w:left="780" w:right="440" w:firstLine="678"/>
+        <w:jc w:val="both"/>
+        <w:rPr>
+          <w:rFonts w:ascii="Times New Roman" w:hAnsi="Times New Roman" w:eastAsia="Times New Roman" w:cs="Times New Roman"/>
+          <w:sz w:val="23"/>
+        </w:rPr>
+      </w:pPr>
+      <w:r>
+        <w:rPr>
+          <w:rFonts w:eastAsia="Times New Roman" w:cs="Times New Roman" w:ascii="Times New Roman" w:hAnsi="Times New Roman"/>
+          <w:sz w:val="23"/>
+        </w:rPr>
+        <w:t>Shadow detection is critical for robust and reliable vision-based systems for traffic vision analysis. Shadow points are often misclassified as object points causing errors in localization, segmentation, tracking and classification of moving vehicles.</w:t>
+      </w:r>
+    </w:p>
+    <w:p>
+      <w:pPr>
+        <w:pStyle w:val="Normal"/>
+        <w:spacing w:lineRule="exact" w:line="91"/>
+        <w:rPr>
+          <w:rFonts w:ascii="Times New Roman" w:hAnsi="Times New Roman" w:eastAsia="Times New Roman" w:cs="Times New Roman"/>
+          <w:sz w:val="23"/>
+        </w:rPr>
+      </w:pPr>
+      <w:r>
+        <w:rPr>
+          <w:rFonts w:eastAsia="Times New Roman" w:cs="Times New Roman" w:ascii="Times New Roman" w:hAnsi="Times New Roman"/>
+          <w:sz w:val="23"/>
+        </w:rPr>
+      </w:r>
+    </w:p>
+    <w:p>
+      <w:pPr>
+        <w:pStyle w:val="Normal"/>
+        <w:spacing w:lineRule="auto" w:line="472"/>
+        <w:ind w:left="780" w:right="420" w:firstLine="678"/>
+        <w:jc w:val="both"/>
+        <w:rPr>
+          <w:rFonts w:ascii="Times New Roman" w:hAnsi="Times New Roman" w:eastAsia="Times New Roman" w:cs="Times New Roman"/>
+          <w:sz w:val="22"/>
+        </w:rPr>
+      </w:pPr>
+      <w:r>
+        <w:rPr>
+          <w:rFonts w:eastAsia="Times New Roman" w:cs="Times New Roman" w:ascii="Times New Roman" w:hAnsi="Times New Roman"/>
+          <w:sz w:val="22"/>
+        </w:rPr>
+        <w:t xml:space="preserve">Hong Liu </w:t>
+      </w:r>
+      <w:r>
+        <w:rPr>
+          <w:rFonts w:eastAsia="Times New Roman" w:cs="Times New Roman" w:ascii="Times New Roman" w:hAnsi="Times New Roman"/>
+          <w:i/>
+          <w:sz w:val="15"/>
+        </w:rPr>
+        <w:t>ET</w:t>
+      </w:r>
+      <w:r>
+        <w:rPr>
+          <w:rFonts w:eastAsia="Times New Roman" w:cs="Times New Roman" w:ascii="Times New Roman" w:hAnsi="Times New Roman"/>
+          <w:i/>
+          <w:sz w:val="18"/>
+        </w:rPr>
+        <w:t>.</w:t>
+      </w:r>
+      <w:r>
+        <w:rPr>
+          <w:rFonts w:eastAsia="Times New Roman" w:cs="Times New Roman" w:ascii="Times New Roman" w:hAnsi="Times New Roman"/>
+          <w:i/>
+          <w:sz w:val="15"/>
+        </w:rPr>
+        <w:t>AL</w:t>
+      </w:r>
+      <w:r>
+        <w:rPr>
+          <w:rFonts w:eastAsia="Times New Roman" w:cs="Times New Roman" w:ascii="Times New Roman" w:hAnsi="Times New Roman"/>
+          <w:i/>
+          <w:sz w:val="18"/>
+        </w:rPr>
+        <w:t>.,</w:t>
+      </w:r>
+      <w:r>
+        <w:rPr>
+          <w:rFonts w:eastAsia="Times New Roman" w:cs="Times New Roman" w:ascii="Times New Roman" w:hAnsi="Times New Roman"/>
+          <w:sz w:val="22"/>
+        </w:rPr>
+        <w:t xml:space="preserve"> [103] proposed a novel shadow elimination method SEBG for resolving shadow occlusion problems of vehicle analysis. Different from some traditional method which only consider intensity properties, this method introduces gradient feature to eliminate shadows. In this approach, moving foregrounds are first segmented from </w:t>
+      </w:r>
+      <w:r>
+        <w:rPr>
+          <w:rFonts w:eastAsia="Times New Roman" w:cs="Times New Roman" w:ascii="Times New Roman" w:hAnsi="Times New Roman"/>
+          <w:sz w:val="23"/>
+        </w:rPr>
+        <w:t>background by using a background subtraction technique. For all moving pixels, the approach SEBG using gradient feature to detect shadow pixels is presented in detail. This method is based on the observation that shadow regions present same textural characteristics in each frame of the video as in the corresponding adaptive background model. Gradient feature is robust to illumination changes. The method also needs no predefined parameters, which can well adapt to other video scene. Results validate the algorithm’s good performance on traffic video.</w:t>
+      </w:r>
+    </w:p>
+    <w:p>
+      <w:pPr>
+        <w:pStyle w:val="Normal"/>
+        <w:spacing w:lineRule="exact" w:line="72"/>
+        <w:rPr>
+          <w:rFonts w:ascii="Times New Roman" w:hAnsi="Times New Roman" w:eastAsia="Times New Roman" w:cs="Times New Roman"/>
+          <w:sz w:val="23"/>
+        </w:rPr>
+      </w:pPr>
+      <w:r>
+        <w:rPr>
+          <w:rFonts w:eastAsia="Times New Roman" w:cs="Times New Roman" w:ascii="Times New Roman" w:hAnsi="Times New Roman"/>
+          <w:sz w:val="23"/>
+        </w:rPr>
+      </w:r>
+    </w:p>
+    <w:p>
+      <w:pPr>
+        <w:pStyle w:val="Normal"/>
+        <w:spacing w:lineRule="auto" w:line="463"/>
+        <w:ind w:left="780" w:right="420" w:firstLine="678"/>
+        <w:jc w:val="both"/>
+        <w:rPr/>
+      </w:pPr>
+      <w:r>
+        <w:rPr>
+          <w:rFonts w:eastAsia="Times New Roman" w:cs="Times New Roman" w:ascii="Times New Roman" w:hAnsi="Times New Roman"/>
+          <w:sz w:val="23"/>
+        </w:rPr>
+        <w:t xml:space="preserve">Khalid A. S. Al-Khateeb </w:t>
+      </w:r>
+      <w:r>
+        <w:rPr>
+          <w:rFonts w:eastAsia="Times New Roman" w:cs="Times New Roman" w:ascii="Times New Roman" w:hAnsi="Times New Roman"/>
+          <w:i/>
+          <w:sz w:val="16"/>
+        </w:rPr>
+        <w:t>ET</w:t>
+      </w:r>
+      <w:r>
+        <w:rPr>
+          <w:rFonts w:eastAsia="Times New Roman" w:cs="Times New Roman" w:ascii="Times New Roman" w:hAnsi="Times New Roman"/>
+          <w:i/>
+          <w:sz w:val="19"/>
+        </w:rPr>
+        <w:t>.</w:t>
+      </w:r>
+      <w:r>
+        <w:rPr>
+          <w:rFonts w:eastAsia="Times New Roman" w:cs="Times New Roman" w:ascii="Times New Roman" w:hAnsi="Times New Roman"/>
+          <w:i/>
+          <w:sz w:val="16"/>
+        </w:rPr>
+        <w:t>AL</w:t>
+      </w:r>
+      <w:r>
+        <w:rPr>
+          <w:rFonts w:eastAsia="Times New Roman" w:cs="Times New Roman" w:ascii="Times New Roman" w:hAnsi="Times New Roman"/>
+          <w:i/>
+          <w:sz w:val="19"/>
+        </w:rPr>
+        <w:t>.,</w:t>
+      </w:r>
+      <w:r>
+        <w:rPr>
+          <w:rFonts w:eastAsia="Times New Roman" w:cs="Times New Roman" w:ascii="Times New Roman" w:hAnsi="Times New Roman"/>
+          <w:sz w:val="23"/>
+        </w:rPr>
+        <w:t xml:space="preserve"> [104] have circumvented or avoided the problems that usually arise with systems such as those, which use image processing and beam interruption techniques. RFID technology with appropriate algorithm and data base were applied to a multi vehicle, multi lane and multi road junction area to provide an efficient time management scheme. A dynamic time schedule was worked out for the passage of each column. The simulation has shown that, the dynamic sequence algorithm has the ability to intelligently adjust itself even with the presence of some extreme cases. The real time operation of the system emulated the judgment of a traffic policeman on duty, by considering the number of vehicles in each column and the routing proprieties. RFID together with Internet and GSM technologies are anticipated to create a revolution in traffic management and control systems. The data base contains online statistical information, which can be used by operators and planners to develop better models in the future.</w:t>
+      </w:r>
+    </w:p>
+    <w:p>
+      <w:pPr>
+        <w:pStyle w:val="Normal"/>
+        <w:spacing w:lineRule="auto" w:line="480"/>
+        <w:ind w:left="780" w:right="440" w:firstLine="678"/>
+        <w:jc w:val="both"/>
+        <w:rPr/>
+      </w:pPr>
+      <w:r>
+        <w:rPr>
+          <w:rFonts w:eastAsia="Times New Roman" w:cs="Times New Roman" w:ascii="Times New Roman" w:hAnsi="Times New Roman"/>
+          <w:sz w:val="22"/>
+        </w:rPr>
+        <w:t xml:space="preserve">Saab </w:t>
+      </w:r>
+      <w:r>
+        <w:rPr>
+          <w:rFonts w:eastAsia="Times New Roman" w:cs="Times New Roman" w:ascii="Times New Roman" w:hAnsi="Times New Roman"/>
+          <w:i/>
+          <w:sz w:val="15"/>
+        </w:rPr>
+        <w:t>ET</w:t>
+      </w:r>
+      <w:r>
+        <w:rPr>
+          <w:rFonts w:eastAsia="Times New Roman" w:cs="Times New Roman" w:ascii="Times New Roman" w:hAnsi="Times New Roman"/>
+          <w:i/>
+          <w:sz w:val="18"/>
+        </w:rPr>
+        <w:t>.</w:t>
+      </w:r>
+      <w:r>
+        <w:rPr>
+          <w:rFonts w:eastAsia="Times New Roman" w:cs="Times New Roman" w:ascii="Times New Roman" w:hAnsi="Times New Roman"/>
+          <w:i/>
+          <w:sz w:val="15"/>
+        </w:rPr>
+        <w:t>AL</w:t>
+      </w:r>
+      <w:r>
+        <w:rPr>
+          <w:rFonts w:eastAsia="Times New Roman" w:cs="Times New Roman" w:ascii="Times New Roman" w:hAnsi="Times New Roman"/>
+          <w:i/>
+          <w:sz w:val="18"/>
+        </w:rPr>
+        <w:t>.,</w:t>
+      </w:r>
+      <w:r>
+        <w:rPr>
+          <w:rFonts w:eastAsia="Times New Roman" w:cs="Times New Roman" w:ascii="Times New Roman" w:hAnsi="Times New Roman"/>
+          <w:sz w:val="22"/>
+        </w:rPr>
+        <w:t xml:space="preserve"> [109] have developed a forecasting system for predicting the number of passengers boarding for the next N scheduled flights on a particular route. The kernel of the system is Kalman filter. Inputs for the system are the booking levels made for N departure days ahead of the data date for that flight leg. The strong correlation is assumed between the numbers of passengers that boarded the plane on that flight and the number of bookings made for that flight just before departure. The system can be used as decision </w:t>
+      </w:r>
+      <w:r>
+        <w:rPr>
+          <w:rFonts w:eastAsia="Times New Roman" w:cs="Times New Roman" w:ascii="Times New Roman" w:hAnsi="Times New Roman"/>
+          <w:sz w:val="23"/>
+        </w:rPr>
+        <w:t>support system to find the optimal limits on the number of bookings that may be accepted in a particular fare class on the future flight leg.</w:t>
+      </w:r>
+    </w:p>
+    <w:p>
+      <w:pPr>
+        <w:pStyle w:val="Normal"/>
+        <w:spacing w:lineRule="exact" w:line="121"/>
+        <w:rPr>
+          <w:rFonts w:ascii="Times New Roman" w:hAnsi="Times New Roman" w:eastAsia="Times New Roman" w:cs="Times New Roman"/>
+          <w:sz w:val="23"/>
+        </w:rPr>
+      </w:pPr>
+      <w:r>
+        <w:rPr>
+          <w:rFonts w:eastAsia="Times New Roman" w:cs="Times New Roman" w:ascii="Times New Roman" w:hAnsi="Times New Roman"/>
+          <w:sz w:val="23"/>
+        </w:rPr>
+      </w:r>
+    </w:p>
+    <w:p>
+      <w:pPr>
+        <w:pStyle w:val="Normal"/>
+        <w:spacing w:lineRule="auto" w:line="470"/>
+        <w:ind w:left="780" w:right="420" w:firstLine="678"/>
+        <w:jc w:val="both"/>
+        <w:rPr/>
+      </w:pPr>
+      <w:r>
+        <w:rPr>
+          <w:rFonts w:eastAsia="Times New Roman" w:cs="Times New Roman" w:ascii="Times New Roman" w:hAnsi="Times New Roman"/>
+          <w:sz w:val="22"/>
+        </w:rPr>
+        <w:t xml:space="preserve">Sen </w:t>
+      </w:r>
+      <w:r>
+        <w:rPr>
+          <w:rFonts w:eastAsia="Times New Roman" w:cs="Times New Roman" w:ascii="Times New Roman" w:hAnsi="Times New Roman"/>
+          <w:i/>
+          <w:sz w:val="15"/>
+        </w:rPr>
+        <w:t>ET</w:t>
+      </w:r>
+      <w:r>
+        <w:rPr>
+          <w:rFonts w:eastAsia="Times New Roman" w:cs="Times New Roman" w:ascii="Times New Roman" w:hAnsi="Times New Roman"/>
+          <w:i/>
+          <w:sz w:val="18"/>
+        </w:rPr>
+        <w:t>.</w:t>
+      </w:r>
+      <w:r>
+        <w:rPr>
+          <w:rFonts w:eastAsia="Times New Roman" w:cs="Times New Roman" w:ascii="Times New Roman" w:hAnsi="Times New Roman"/>
+          <w:i/>
+          <w:sz w:val="15"/>
+        </w:rPr>
+        <w:t>AL</w:t>
+      </w:r>
+      <w:r>
+        <w:rPr>
+          <w:rFonts w:eastAsia="Times New Roman" w:cs="Times New Roman" w:ascii="Times New Roman" w:hAnsi="Times New Roman"/>
+          <w:i/>
+          <w:sz w:val="18"/>
+        </w:rPr>
+        <w:t>.,</w:t>
+      </w:r>
+      <w:r>
+        <w:rPr>
+          <w:rFonts w:eastAsia="Times New Roman" w:cs="Times New Roman" w:ascii="Times New Roman" w:hAnsi="Times New Roman"/>
+          <w:sz w:val="22"/>
+        </w:rPr>
+        <w:t xml:space="preserve"> [110] have explored the consequences of using link travel time estimates with high variance to compute the minimum travel time route between an origin and destination pair. They have noticed that variances of the travel times remain high even when sample sizes become large. So the increase in sample size of travel times does not guarantee better quality of information given by Intelligent Transportation Systems (ITS). The average route travel times incurred by the guided drivers under numerous ‘guidance strategies’ were tested out. Simulation results showed that static travel time estimates offered better quality of guidance than dynamic travel time estimates. That was, because the variance of dynamic travel time estimates remain high.</w:t>
+      </w:r>
+    </w:p>
+    <w:p>
+      <w:pPr>
+        <w:pStyle w:val="Normal"/>
+        <w:spacing w:lineRule="exact" w:line="60"/>
+        <w:rPr>
+          <w:rFonts w:ascii="Times New Roman" w:hAnsi="Times New Roman" w:eastAsia="Times New Roman" w:cs="Times New Roman"/>
+          <w:sz w:val="22"/>
+        </w:rPr>
+      </w:pPr>
+      <w:r>
+        <w:rPr>
+          <w:rFonts w:eastAsia="Times New Roman" w:cs="Times New Roman" w:ascii="Times New Roman" w:hAnsi="Times New Roman"/>
+          <w:sz w:val="22"/>
+        </w:rPr>
+      </w:r>
+    </w:p>
+    <w:p>
+      <w:pPr>
+        <w:pStyle w:val="Normal"/>
+        <w:spacing w:lineRule="auto" w:line="448"/>
+        <w:ind w:left="780" w:right="420" w:firstLine="678"/>
+        <w:jc w:val="both"/>
+        <w:rPr/>
+      </w:pPr>
+      <w:r>
+        <w:rPr>
+          <w:rFonts w:eastAsia="Times New Roman" w:cs="Times New Roman" w:ascii="Times New Roman" w:hAnsi="Times New Roman"/>
+          <w:sz w:val="23"/>
+        </w:rPr>
+        <w:t xml:space="preserve">The prediction and modeling of traffic flows involves great challenges for sciences. Related to before mentioned problem Wahle </w:t>
+      </w:r>
+      <w:r>
+        <w:rPr>
+          <w:rFonts w:eastAsia="Times New Roman" w:cs="Times New Roman" w:ascii="Times New Roman" w:hAnsi="Times New Roman"/>
+          <w:i/>
+          <w:sz w:val="16"/>
+        </w:rPr>
+        <w:t>ET</w:t>
+      </w:r>
+      <w:r>
+        <w:rPr>
+          <w:rFonts w:eastAsia="Times New Roman" w:cs="Times New Roman" w:ascii="Times New Roman" w:hAnsi="Times New Roman"/>
+          <w:i/>
+          <w:sz w:val="19"/>
+        </w:rPr>
+        <w:t>.</w:t>
+      </w:r>
+      <w:r>
+        <w:rPr>
+          <w:rFonts w:eastAsia="Times New Roman" w:cs="Times New Roman" w:ascii="Times New Roman" w:hAnsi="Times New Roman"/>
+          <w:i/>
+          <w:sz w:val="16"/>
+        </w:rPr>
+        <w:t>AL</w:t>
+      </w:r>
+      <w:r>
+        <w:rPr>
+          <w:rFonts w:eastAsia="Times New Roman" w:cs="Times New Roman" w:ascii="Times New Roman" w:hAnsi="Times New Roman"/>
+          <w:i/>
+          <w:sz w:val="19"/>
+        </w:rPr>
+        <w:t>.,</w:t>
+      </w:r>
+      <w:r>
+        <w:rPr>
+          <w:rFonts w:eastAsia="Times New Roman" w:cs="Times New Roman" w:ascii="Times New Roman" w:hAnsi="Times New Roman"/>
+          <w:sz w:val="23"/>
+        </w:rPr>
+        <w:t xml:space="preserve"> [111] have studied the quality of the reproduced traffic states with regard to vehicular densities and link travel times. They have developed a simulation tool for urban traffic, which can also be easily extended to model traffic flow on highways. Both spatial and temporal scales of traffic states can be extrapolate by simulation. The simulation tool can also be used for designing and evaluating dynamic traffic management system taking into account different criteria. Conventional statistical models usually suffer their strict mathematical assumptions when describing complex traffic conditions.</w:t>
+      </w:r>
+    </w:p>
+    <w:p>
+      <w:pPr>
+        <w:pStyle w:val="Normal"/>
+        <w:spacing w:lineRule="auto" w:line="480"/>
+        <w:ind w:left="780" w:right="440" w:firstLine="678"/>
+        <w:jc w:val="both"/>
+        <w:rPr>
+          <w:rFonts w:ascii="Times New Roman" w:hAnsi="Times New Roman" w:eastAsia="Times New Roman" w:cs="Times New Roman"/>
+          <w:sz w:val="22"/>
+        </w:rPr>
+      </w:pPr>
+      <w:r>
+        <w:rPr>
+          <w:rFonts w:eastAsia="Times New Roman" w:cs="Times New Roman" w:ascii="Times New Roman" w:hAnsi="Times New Roman"/>
+          <w:sz w:val="23"/>
+        </w:rPr>
+      </w:r>
+    </w:p>
+    <w:p>
+      <w:pPr>
+        <w:pStyle w:val="Normal"/>
+        <w:spacing w:lineRule="auto" w:line="456"/>
+        <w:ind w:left="780" w:right="440" w:firstLine="678"/>
+        <w:jc w:val="both"/>
+        <w:rPr>
+          <w:rFonts w:ascii="Times New Roman" w:hAnsi="Times New Roman" w:eastAsia="Times New Roman" w:cs="Times New Roman"/>
+          <w:sz w:val="23"/>
+        </w:rPr>
+      </w:pPr>
+      <w:r>
+        <w:rPr>
+          <w:rFonts w:eastAsia="Times New Roman" w:cs="Times New Roman" w:ascii="Times New Roman" w:hAnsi="Times New Roman"/>
+          <w:sz w:val="23"/>
+        </w:rPr>
+        <w:t>Most of the traffic control systems rely on historical and current traffic data as a basis for traffic management actions. These systems have no information of future events and therefore their performance is constrained. The potential to alleviate traffic congestion and enhance the performance of the road network can be added by providing predictive information for the traffic control centers.</w:t>
+      </w:r>
+    </w:p>
+    <w:p>
+      <w:pPr>
+        <w:pStyle w:val="Normal"/>
+        <w:spacing w:lineRule="exact" w:line="79"/>
+        <w:rPr>
+          <w:rFonts w:ascii="Times New Roman" w:hAnsi="Times New Roman" w:eastAsia="Times New Roman" w:cs="Times New Roman"/>
+          <w:sz w:val="23"/>
+        </w:rPr>
+      </w:pPr>
+      <w:r>
+        <w:rPr>
+          <w:rFonts w:eastAsia="Times New Roman" w:cs="Times New Roman" w:ascii="Times New Roman" w:hAnsi="Times New Roman"/>
+          <w:sz w:val="23"/>
+        </w:rPr>
+      </w:r>
+    </w:p>
+    <w:p>
+      <w:pPr>
+        <w:pStyle w:val="Normal"/>
+        <w:spacing w:lineRule="auto" w:line="460"/>
+        <w:ind w:left="780" w:right="420" w:firstLine="678"/>
+        <w:jc w:val="both"/>
+        <w:rPr>
+          <w:rFonts w:ascii="Times New Roman" w:hAnsi="Times New Roman" w:eastAsia="Times New Roman" w:cs="Times New Roman"/>
+          <w:sz w:val="23"/>
+        </w:rPr>
+      </w:pPr>
+      <w:r>
+        <w:rPr>
+          <w:rFonts w:eastAsia="Times New Roman" w:cs="Times New Roman" w:ascii="Times New Roman" w:hAnsi="Times New Roman"/>
+          <w:sz w:val="23"/>
+        </w:rPr>
+        <w:t>Dia [114] have developed the object-oriented neural network model for predicting short-term traffic conditions on a section of the Pacific Highway between Brisbane and the Gold coast in Queensland, Australia. The object-oriented neural network was developed to predict speed at a detector station up to 15 minutes at the future and shows how similar models were developed for freeway travel time estimation. The results showed high degree of accuracy (90 – 94 %) when predicting speed data up to 5 minutes into the future. The models developed for travel time estimation were also successful in predicting travel times up to 15 minutes into the future with a similar degree of accuracy (93-95 %). The longer prediction horizon with the same accuracy could be achieved by using additional traffic data inputs (e.g., flow and occupancy) and measurements from previous time intervals.</w:t>
+      </w:r>
+    </w:p>
+    <w:p>
+      <w:pPr>
+        <w:pStyle w:val="Normal"/>
+        <w:spacing w:lineRule="exact" w:line="74"/>
+        <w:rPr>
+          <w:rFonts w:ascii="Times New Roman" w:hAnsi="Times New Roman" w:eastAsia="Times New Roman" w:cs="Times New Roman"/>
+          <w:sz w:val="23"/>
+        </w:rPr>
+      </w:pPr>
+      <w:r>
+        <w:rPr>
+          <w:rFonts w:eastAsia="Times New Roman" w:cs="Times New Roman" w:ascii="Times New Roman" w:hAnsi="Times New Roman"/>
+          <w:sz w:val="23"/>
+        </w:rPr>
+      </w:r>
+    </w:p>
+    <w:p>
+      <w:pPr>
+        <w:pStyle w:val="Normal"/>
+        <w:spacing w:lineRule="auto" w:line="456"/>
+        <w:ind w:left="780" w:right="420" w:firstLine="678"/>
+        <w:jc w:val="both"/>
+        <w:rPr>
+          <w:rFonts w:ascii="Times New Roman" w:hAnsi="Times New Roman" w:eastAsia="Times New Roman" w:cs="Times New Roman"/>
+          <w:sz w:val="23"/>
+        </w:rPr>
+      </w:pPr>
+      <w:r>
+        <w:rPr>
+          <w:rFonts w:eastAsia="Times New Roman" w:cs="Times New Roman" w:ascii="Times New Roman" w:hAnsi="Times New Roman"/>
+          <w:sz w:val="23"/>
+        </w:rPr>
+        <w:t>Chang [115] have studied an approach of combining both advanced neural networks and conventional error correction techniques to improve freeway traffic operational behavior analysis based directly on real world traffic measures. The error correction algorithm as a part of the system can be used to smooth out the errors that may be caused by sharp neural net prediction. The developed system was found to be promising in traffic prediction and proactive control.</w:t>
+      </w:r>
+    </w:p>
+    <w:p>
+      <w:pPr>
+        <w:pStyle w:val="Normal"/>
+        <w:spacing w:lineRule="exact" w:line="200"/>
+        <w:ind w:left="780" w:right="440" w:firstLine="678"/>
+        <w:jc w:val="both"/>
+        <w:rPr>
+          <w:rFonts w:ascii="Times New Roman" w:hAnsi="Times New Roman" w:eastAsia="Times New Roman" w:cs="Times New Roman"/>
+          <w:sz w:val="22"/>
+        </w:rPr>
+      </w:pPr>
+      <w:r>
+        <w:rPr>
+          <w:rFonts w:eastAsia="Times New Roman" w:cs="Times New Roman" w:ascii="Times New Roman" w:hAnsi="Times New Roman"/>
+          <w:sz w:val="23"/>
         </w:rPr>
       </w:r>
     </w:p>
@@ -4003,7 +5911,7 @@
         </w:rPr>
         <w:t xml:space="preserve">The Linux kernel includes device driver support for a large number of PC hardware devices (graphics cards, network cards, hard disks etc.), advanced processor and memory management features, and support for many different types of filesystems (including DOS floppies and the ISO9660 standard for CDROMs). The kernel (in raw binary form that is loaded directly into memory at system startup time) is typically found in the file /boot/vmlinuz, while the source files can usually be found in /usr/src/linux.The latest version of the Linux kernel sources can be downloaded from </w:t>
       </w:r>
-      <w:hyperlink r:id="rId7">
+      <w:hyperlink r:id="rId13">
         <w:r>
           <w:rPr>
             <w:rStyle w:val="InternetLink"/>
@@ -4386,6 +6294,90 @@
 </w:ftr>
 </file>
 
+<file path=word/footer2.xml><?xml version="1.0" encoding="utf-8"?>
+<w:ftr xmlns:o="urn:schemas-microsoft-com:office:office" xmlns:r="http://schemas.openxmlformats.org/officeDocument/2006/relationships" xmlns:v="urn:schemas-microsoft-com:vml" xmlns:w="http://schemas.openxmlformats.org/wordprocessingml/2006/main" xmlns:w10="urn:schemas-microsoft-com:office:word" xmlns:wp="http://schemas.openxmlformats.org/drawingml/2006/wordprocessingDrawing" xmlns:wps="http://schemas.microsoft.com/office/word/2010/wordprocessingShape" xmlns:wpg="http://schemas.microsoft.com/office/word/2010/wordprocessingGroup" xmlns:mc="http://schemas.openxmlformats.org/markup-compatibility/2006" xmlns:wp14="http://schemas.microsoft.com/office/word/2010/wordprocessingDrawing" xmlns:w14="http://schemas.microsoft.com/office/word/2010/wordml" mc:Ignorable="w14 wp14">
+  <w:p>
+    <w:pPr>
+      <w:pStyle w:val="Footer"/>
+      <w:rPr/>
+    </w:pPr>
+    <w:r>
+      <w:rPr/>
+    </w:r>
+  </w:p>
+</w:ftr>
+</file>
+
+<file path=word/footer3.xml><?xml version="1.0" encoding="utf-8"?>
+<w:ftr xmlns:o="urn:schemas-microsoft-com:office:office" xmlns:r="http://schemas.openxmlformats.org/officeDocument/2006/relationships" xmlns:v="urn:schemas-microsoft-com:vml" xmlns:w="http://schemas.openxmlformats.org/wordprocessingml/2006/main" xmlns:w10="urn:schemas-microsoft-com:office:word" xmlns:wp="http://schemas.openxmlformats.org/drawingml/2006/wordprocessingDrawing" xmlns:wps="http://schemas.microsoft.com/office/word/2010/wordprocessingShape" xmlns:wpg="http://schemas.microsoft.com/office/word/2010/wordprocessingGroup" xmlns:mc="http://schemas.openxmlformats.org/markup-compatibility/2006" xmlns:wp14="http://schemas.microsoft.com/office/word/2010/wordprocessingDrawing" xmlns:w14="http://schemas.microsoft.com/office/word/2010/wordml" mc:Ignorable="w14 wp14">
+  <w:p>
+    <w:pPr>
+      <w:pStyle w:val="Footer"/>
+      <w:rPr/>
+    </w:pPr>
+    <w:r>
+      <w:rPr/>
+    </w:r>
+  </w:p>
+</w:ftr>
+</file>
+
+<file path=word/footer4.xml><?xml version="1.0" encoding="utf-8"?>
+<w:ftr xmlns:o="urn:schemas-microsoft-com:office:office" xmlns:r="http://schemas.openxmlformats.org/officeDocument/2006/relationships" xmlns:v="urn:schemas-microsoft-com:vml" xmlns:w="http://schemas.openxmlformats.org/wordprocessingml/2006/main" xmlns:w10="urn:schemas-microsoft-com:office:word" xmlns:wp="http://schemas.openxmlformats.org/drawingml/2006/wordprocessingDrawing" xmlns:wps="http://schemas.microsoft.com/office/word/2010/wordprocessingShape" xmlns:wpg="http://schemas.microsoft.com/office/word/2010/wordprocessingGroup" xmlns:mc="http://schemas.openxmlformats.org/markup-compatibility/2006" xmlns:wp14="http://schemas.microsoft.com/office/word/2010/wordprocessingDrawing" xmlns:w14="http://schemas.microsoft.com/office/word/2010/wordml" mc:Ignorable="w14 wp14">
+  <w:p>
+    <w:pPr>
+      <w:pStyle w:val="Footer"/>
+      <w:rPr/>
+    </w:pPr>
+    <w:r>
+      <w:rPr/>
+    </w:r>
+  </w:p>
+</w:ftr>
+</file>
+
+<file path=word/footer5.xml><?xml version="1.0" encoding="utf-8"?>
+<w:ftr xmlns:o="urn:schemas-microsoft-com:office:office" xmlns:r="http://schemas.openxmlformats.org/officeDocument/2006/relationships" xmlns:v="urn:schemas-microsoft-com:vml" xmlns:w="http://schemas.openxmlformats.org/wordprocessingml/2006/main" xmlns:w10="urn:schemas-microsoft-com:office:word" xmlns:wp="http://schemas.openxmlformats.org/drawingml/2006/wordprocessingDrawing" xmlns:wps="http://schemas.microsoft.com/office/word/2010/wordprocessingShape" xmlns:wpg="http://schemas.microsoft.com/office/word/2010/wordprocessingGroup" xmlns:mc="http://schemas.openxmlformats.org/markup-compatibility/2006" xmlns:wp14="http://schemas.microsoft.com/office/word/2010/wordprocessingDrawing" xmlns:w14="http://schemas.microsoft.com/office/word/2010/wordml" mc:Ignorable="w14 wp14">
+  <w:p>
+    <w:pPr>
+      <w:pStyle w:val="Footer"/>
+      <w:rPr/>
+    </w:pPr>
+    <w:r>
+      <w:rPr/>
+    </w:r>
+  </w:p>
+</w:ftr>
+</file>
+
+<file path=word/footer6.xml><?xml version="1.0" encoding="utf-8"?>
+<w:ftr xmlns:o="urn:schemas-microsoft-com:office:office" xmlns:r="http://schemas.openxmlformats.org/officeDocument/2006/relationships" xmlns:v="urn:schemas-microsoft-com:vml" xmlns:w="http://schemas.openxmlformats.org/wordprocessingml/2006/main" xmlns:w10="urn:schemas-microsoft-com:office:word" xmlns:wp="http://schemas.openxmlformats.org/drawingml/2006/wordprocessingDrawing" xmlns:wps="http://schemas.microsoft.com/office/word/2010/wordprocessingShape" xmlns:wpg="http://schemas.microsoft.com/office/word/2010/wordprocessingGroup" xmlns:mc="http://schemas.openxmlformats.org/markup-compatibility/2006" xmlns:wp14="http://schemas.microsoft.com/office/word/2010/wordprocessingDrawing" xmlns:w14="http://schemas.microsoft.com/office/word/2010/wordml" mc:Ignorable="w14 wp14">
+  <w:p>
+    <w:pPr>
+      <w:pStyle w:val="Footer"/>
+      <w:rPr/>
+    </w:pPr>
+    <w:r>
+      <w:rPr/>
+    </w:r>
+  </w:p>
+</w:ftr>
+</file>
+
+<file path=word/footer7.xml><?xml version="1.0" encoding="utf-8"?>
+<w:ftr xmlns:o="urn:schemas-microsoft-com:office:office" xmlns:r="http://schemas.openxmlformats.org/officeDocument/2006/relationships" xmlns:v="urn:schemas-microsoft-com:vml" xmlns:w="http://schemas.openxmlformats.org/wordprocessingml/2006/main" xmlns:w10="urn:schemas-microsoft-com:office:word" xmlns:wp="http://schemas.openxmlformats.org/drawingml/2006/wordprocessingDrawing" xmlns:wps="http://schemas.microsoft.com/office/word/2010/wordprocessingShape" xmlns:wpg="http://schemas.microsoft.com/office/word/2010/wordprocessingGroup" xmlns:mc="http://schemas.openxmlformats.org/markup-compatibility/2006" xmlns:wp14="http://schemas.microsoft.com/office/word/2010/wordprocessingDrawing" xmlns:w14="http://schemas.microsoft.com/office/word/2010/wordml" mc:Ignorable="w14 wp14">
+  <w:p>
+    <w:pPr>
+      <w:pStyle w:val="Footer"/>
+      <w:rPr/>
+    </w:pPr>
+    <w:r>
+      <w:rPr/>
+    </w:r>
+  </w:p>
+</w:ftr>
+</file>
+
 <file path=word/numbering.xml><?xml version="1.0" encoding="utf-8"?>
 <w:numbering xmlns:w="http://schemas.openxmlformats.org/wordprocessingml/2006/main" xmlns:o="urn:schemas-microsoft-com:office:office" xmlns:r="http://schemas.openxmlformats.org/officeDocument/2006/relationships" xmlns:v="urn:schemas-microsoft-com:vml">
   <w:abstractNum w:abstractNumId="1">
@@ -4517,11 +6509,121 @@
         <w:ind w:left="0" w:hanging="0"/>
       </w:pPr>
       <w:rPr>
+        <w:sz w:val="23"/>
         <w:i/>
+        <w:rFonts w:ascii="Times New Roman" w:hAnsi="Times New Roman"/>
       </w:rPr>
+    </w:lvl>
+    <w:lvl w:ilvl="1">
+      <w:start w:val="1"/>
+      <w:numFmt w:val="decimal"/>
+      <w:lvlText w:val="%2."/>
+      <w:lvlJc w:val="left"/>
+      <w:pPr>
+        <w:tabs>
+          <w:tab w:val="num" w:pos="1080"/>
+        </w:tabs>
+        <w:ind w:left="1080" w:hanging="360"/>
+      </w:pPr>
+    </w:lvl>
+    <w:lvl w:ilvl="2">
+      <w:start w:val="1"/>
+      <w:numFmt w:val="decimal"/>
+      <w:lvlText w:val="%3."/>
+      <w:lvlJc w:val="left"/>
+      <w:pPr>
+        <w:tabs>
+          <w:tab w:val="num" w:pos="1440"/>
+        </w:tabs>
+        <w:ind w:left="1440" w:hanging="360"/>
+      </w:pPr>
+    </w:lvl>
+    <w:lvl w:ilvl="3">
+      <w:start w:val="1"/>
+      <w:numFmt w:val="decimal"/>
+      <w:lvlText w:val="%4."/>
+      <w:lvlJc w:val="left"/>
+      <w:pPr>
+        <w:tabs>
+          <w:tab w:val="num" w:pos="1800"/>
+        </w:tabs>
+        <w:ind w:left="1800" w:hanging="360"/>
+      </w:pPr>
+    </w:lvl>
+    <w:lvl w:ilvl="4">
+      <w:start w:val="1"/>
+      <w:numFmt w:val="decimal"/>
+      <w:lvlText w:val="%5."/>
+      <w:lvlJc w:val="left"/>
+      <w:pPr>
+        <w:tabs>
+          <w:tab w:val="num" w:pos="2160"/>
+        </w:tabs>
+        <w:ind w:left="2160" w:hanging="360"/>
+      </w:pPr>
+    </w:lvl>
+    <w:lvl w:ilvl="5">
+      <w:start w:val="1"/>
+      <w:numFmt w:val="decimal"/>
+      <w:lvlText w:val="%6."/>
+      <w:lvlJc w:val="left"/>
+      <w:pPr>
+        <w:tabs>
+          <w:tab w:val="num" w:pos="2520"/>
+        </w:tabs>
+        <w:ind w:left="2520" w:hanging="360"/>
+      </w:pPr>
+    </w:lvl>
+    <w:lvl w:ilvl="6">
+      <w:start w:val="1"/>
+      <w:numFmt w:val="decimal"/>
+      <w:lvlText w:val="%7."/>
+      <w:lvlJc w:val="left"/>
+      <w:pPr>
+        <w:tabs>
+          <w:tab w:val="num" w:pos="2880"/>
+        </w:tabs>
+        <w:ind w:left="2880" w:hanging="360"/>
+      </w:pPr>
+    </w:lvl>
+    <w:lvl w:ilvl="7">
+      <w:start w:val="1"/>
+      <w:numFmt w:val="decimal"/>
+      <w:lvlText w:val="%8."/>
+      <w:lvlJc w:val="left"/>
+      <w:pPr>
+        <w:tabs>
+          <w:tab w:val="num" w:pos="3240"/>
+        </w:tabs>
+        <w:ind w:left="3240" w:hanging="360"/>
+      </w:pPr>
+    </w:lvl>
+    <w:lvl w:ilvl="8">
+      <w:start w:val="1"/>
+      <w:numFmt w:val="decimal"/>
+      <w:lvlText w:val="%9."/>
+      <w:lvlJc w:val="left"/>
+      <w:pPr>
+        <w:tabs>
+          <w:tab w:val="num" w:pos="3600"/>
+        </w:tabs>
+        <w:ind w:left="3600" w:hanging="360"/>
+      </w:pPr>
     </w:lvl>
   </w:abstractNum>
   <w:abstractNum w:abstractNumId="3">
+    <w:lvl w:ilvl="0">
+      <w:start w:val="65"/>
+      <w:numFmt w:val="decimal"/>
+      <w:lvlText w:val="[%1]."/>
+      <w:lvlJc w:val="left"/>
+      <w:pPr>
+        <w:ind w:left="0" w:hanging="0"/>
+      </w:pPr>
+      <w:rPr/>
+    </w:lvl>
+  </w:abstractNum>
+  <w:abstractNum w:abstractNumId="4">
     <w:lvl w:ilvl="0">
       <w:start w:val="1"/>
       <w:numFmt w:val="none"/>
@@ -4648,6 +6750,9 @@
   </w:num>
   <w:num w:numId="3">
     <w:abstractNumId w:val="3"/>
+  </w:num>
+  <w:num w:numId="4">
+    <w:abstractNumId w:val="4"/>
   </w:num>
 </w:numbering>
 </file>
@@ -5256,6 +7361,83 @@
     <w:qFormat/>
     <w:rPr/>
   </w:style>
+  <w:style w:type="character" w:styleId="ListLabel34">
+    <w:name w:val="ListLabel 34"/>
+    <w:qFormat/>
+    <w:rPr>
+      <w:rFonts w:cs="Symbol"/>
+    </w:rPr>
+  </w:style>
+  <w:style w:type="character" w:styleId="ListLabel35">
+    <w:name w:val="ListLabel 35"/>
+    <w:qFormat/>
+    <w:rPr>
+      <w:rFonts w:cs="Courier New"/>
+    </w:rPr>
+  </w:style>
+  <w:style w:type="character" w:styleId="ListLabel36">
+    <w:name w:val="ListLabel 36"/>
+    <w:qFormat/>
+    <w:rPr>
+      <w:rFonts w:cs="Wingdings"/>
+    </w:rPr>
+  </w:style>
+  <w:style w:type="character" w:styleId="ListLabel37">
+    <w:name w:val="ListLabel 37"/>
+    <w:qFormat/>
+    <w:rPr>
+      <w:rFonts w:cs="Symbol"/>
+    </w:rPr>
+  </w:style>
+  <w:style w:type="character" w:styleId="ListLabel38">
+    <w:name w:val="ListLabel 38"/>
+    <w:qFormat/>
+    <w:rPr>
+      <w:rFonts w:cs="Courier New"/>
+    </w:rPr>
+  </w:style>
+  <w:style w:type="character" w:styleId="ListLabel39">
+    <w:name w:val="ListLabel 39"/>
+    <w:qFormat/>
+    <w:rPr>
+      <w:rFonts w:cs="Wingdings"/>
+    </w:rPr>
+  </w:style>
+  <w:style w:type="character" w:styleId="ListLabel40">
+    <w:name w:val="ListLabel 40"/>
+    <w:qFormat/>
+    <w:rPr>
+      <w:rFonts w:cs="Symbol"/>
+    </w:rPr>
+  </w:style>
+  <w:style w:type="character" w:styleId="ListLabel41">
+    <w:name w:val="ListLabel 41"/>
+    <w:qFormat/>
+    <w:rPr>
+      <w:rFonts w:cs="Courier New"/>
+    </w:rPr>
+  </w:style>
+  <w:style w:type="character" w:styleId="ListLabel42">
+    <w:name w:val="ListLabel 42"/>
+    <w:qFormat/>
+    <w:rPr>
+      <w:rFonts w:cs="Wingdings"/>
+    </w:rPr>
+  </w:style>
+  <w:style w:type="character" w:styleId="ListLabel43">
+    <w:name w:val="ListLabel 43"/>
+    <w:qFormat/>
+    <w:rPr>
+      <w:rFonts w:ascii="Times New Roman" w:hAnsi="Times New Roman"/>
+      <w:i/>
+      <w:sz w:val="23"/>
+    </w:rPr>
+  </w:style>
+  <w:style w:type="character" w:styleId="WW8Num2z0">
+    <w:name w:val="WW8Num2z0"/>
+    <w:qFormat/>
+    <w:rPr/>
+  </w:style>
   <w:style w:type="paragraph" w:styleId="Heading">
     <w:name w:val="Heading"/>
     <w:basedOn w:val="Normal"/>
@@ -5411,6 +7593,10 @@
   </w:style>
   <w:style w:type="numbering" w:styleId="WW8Num1">
     <w:name w:val="WW8Num1"/>
+    <w:qFormat/>
+  </w:style>
+  <w:style w:type="numbering" w:styleId="WW8Num2">
+    <w:name w:val="WW8Num2"/>
     <w:qFormat/>
   </w:style>
   <w:style w:type="table" w:default="1" w:styleId="TableNormal">

</xml_diff>